<commit_message>
two more changes to the docx left
</commit_message>
<xml_diff>
--- a/project summary.docx
+++ b/project summary.docx
@@ -159,7 +159,27 @@
           <w:szCs w:val="30"/>
           <w:lang w:val="en-US"/>
         </w:rPr>
-        <w:t xml:space="preserve">Dr. Reuth Mirsky </w:t>
+        <w:t xml:space="preserve">Dr. </w:t>
+      </w:r>
+      <w:proofErr w:type="spellStart"/>
+      <w:r>
+        <w:rPr>
+          <w:rFonts w:ascii="Times New Roman" w:eastAsia="Times New Roman" w:hAnsi="Times New Roman" w:cs="Times New Roman"/>
+          <w:sz w:val="30"/>
+          <w:szCs w:val="30"/>
+          <w:lang w:val="en-US"/>
+        </w:rPr>
+        <w:t>Reuth</w:t>
+      </w:r>
+      <w:proofErr w:type="spellEnd"/>
+      <w:r>
+        <w:rPr>
+          <w:rFonts w:ascii="Times New Roman" w:eastAsia="Times New Roman" w:hAnsi="Times New Roman" w:cs="Times New Roman"/>
+          <w:sz w:val="30"/>
+          <w:szCs w:val="30"/>
+          <w:lang w:val="en-US"/>
+        </w:rPr>
+        <w:t xml:space="preserve"> Mirsky </w:t>
       </w:r>
     </w:p>
     <w:p>
@@ -772,15 +792,27 @@
         </w:rPr>
         <w:t xml:space="preserve">We would like to express our deepest gratitude to </w:t>
       </w:r>
-      <w:r>
-        <w:rPr>
-          <w:rFonts w:ascii="Times New Roman" w:eastAsia="Times New Roman" w:hAnsi="Times New Roman" w:cs="Times New Roman"/>
-          <w:b/>
-          <w:sz w:val="26"/>
-          <w:szCs w:val="26"/>
-          <w:lang w:val="en-US"/>
-        </w:rPr>
-        <w:t>Reuth Mirsky</w:t>
+      <w:proofErr w:type="spellStart"/>
+      <w:r>
+        <w:rPr>
+          <w:rFonts w:ascii="Times New Roman" w:eastAsia="Times New Roman" w:hAnsi="Times New Roman" w:cs="Times New Roman"/>
+          <w:b/>
+          <w:sz w:val="26"/>
+          <w:szCs w:val="26"/>
+          <w:lang w:val="en-US"/>
+        </w:rPr>
+        <w:t>Reuth</w:t>
+      </w:r>
+      <w:proofErr w:type="spellEnd"/>
+      <w:r>
+        <w:rPr>
+          <w:rFonts w:ascii="Times New Roman" w:eastAsia="Times New Roman" w:hAnsi="Times New Roman" w:cs="Times New Roman"/>
+          <w:b/>
+          <w:sz w:val="26"/>
+          <w:szCs w:val="26"/>
+          <w:lang w:val="en-US"/>
+        </w:rPr>
+        <w:t xml:space="preserve"> Mirsky</w:t>
       </w:r>
       <w:r>
         <w:rPr>
@@ -984,11 +1016,43 @@
           <w:szCs w:val="26"/>
           <w:lang w:val="en-US"/>
         </w:rPr>
-        <w:t>A significant challenge in developing gaze detection algorithms is the need to effectively distinguish between the head pose and the actual direction of pupil gaze. This issue, commonly referred to as Head-Gaze Correlation Overfitting, arises when an algorithm inaccurately infers gaze direction based on the orientation of the head rather than the precise direction in which the eyes are focused. This can lead to errors in scenarios where the head is turned but the eyes are looking elsewhere.</w:t>
-      </w:r>
-    </w:p>
-    <w:p>
-      <w:pPr>
+        <w:t xml:space="preserve">Developing accurate gaze detection algorithms presents numerous challenges. </w:t>
+      </w:r>
+      <w:r>
+        <w:rPr>
+          <w:rFonts w:ascii="Times New Roman" w:eastAsia="Times New Roman" w:hAnsi="Times New Roman" w:cs="Times New Roman"/>
+          <w:sz w:val="26"/>
+          <w:szCs w:val="26"/>
+          <w:lang w:val="en-US"/>
+        </w:rPr>
+        <w:br/>
+      </w:r>
+      <w:r>
+        <w:rPr>
+          <w:rFonts w:ascii="Times New Roman" w:eastAsia="Times New Roman" w:hAnsi="Times New Roman" w:cs="Times New Roman"/>
+          <w:sz w:val="26"/>
+          <w:szCs w:val="26"/>
+          <w:lang w:val="en-US"/>
+        </w:rPr>
+        <w:t>Two key challenges that our project seeks to address are:</w:t>
+      </w:r>
+      <w:r>
+        <w:rPr>
+          <w:rFonts w:ascii="Times New Roman" w:eastAsia="Times New Roman" w:hAnsi="Times New Roman" w:cs="Times New Roman"/>
+          <w:sz w:val="26"/>
+          <w:szCs w:val="26"/>
+          <w:lang w:val="en-US"/>
+        </w:rPr>
+        <w:t xml:space="preserve"> </w:t>
+      </w:r>
+    </w:p>
+    <w:p>
+      <w:pPr>
+        <w:pStyle w:val="a5"/>
+        <w:numPr>
+          <w:ilvl w:val="0"/>
+          <w:numId w:val="13"/>
+        </w:numPr>
         <w:spacing w:before="240" w:after="240"/>
         <w:rPr>
           <w:rFonts w:ascii="Times New Roman" w:eastAsia="Times New Roman" w:hAnsi="Times New Roman" w:cs="Times New Roman"/>
@@ -1004,15 +1068,489 @@
           <w:szCs w:val="26"/>
           <w:lang w:val="en-US"/>
         </w:rPr>
-        <w:t>To address this challenge, our project utilizes the Tobii Pro Glasses 3 (G3), a sophisticated eye-tracking device that captures pupil gaze data from the perspective of the glasses. The Tobii G3 glasses are equipped with multiple high-resolution cameras that track the movement of the eyes, capturing the gaze vector with high precision. By transforming this gaze vector to the scene camera’s point of view, we can create a dataset that more accurately reflects the true gaze direction, independent of head orientation. This transformation is crucial as it mitigates the potential overfitting to head pose, allowing the resulting dataset to better represent the actual visual attention of the participants.</w:t>
-      </w:r>
-    </w:p>
-    <w:p>
-      <w:pPr>
+        <w:t>D</w:t>
+      </w:r>
+      <w:r>
+        <w:rPr>
+          <w:rFonts w:ascii="Times New Roman" w:eastAsia="Times New Roman" w:hAnsi="Times New Roman" w:cs="Times New Roman"/>
+          <w:sz w:val="26"/>
+          <w:szCs w:val="26"/>
+          <w:lang w:val="en-US"/>
+        </w:rPr>
+        <w:t>istinguish</w:t>
+      </w:r>
+      <w:r>
+        <w:rPr>
+          <w:rFonts w:ascii="Times New Roman" w:eastAsia="Times New Roman" w:hAnsi="Times New Roman" w:cs="Times New Roman"/>
+          <w:sz w:val="26"/>
+          <w:szCs w:val="26"/>
+          <w:lang w:val="en-US"/>
+        </w:rPr>
+        <w:t>ing</w:t>
+      </w:r>
+      <w:r>
+        <w:rPr>
+          <w:rFonts w:ascii="Times New Roman" w:eastAsia="Times New Roman" w:hAnsi="Times New Roman" w:cs="Times New Roman"/>
+          <w:sz w:val="26"/>
+          <w:szCs w:val="26"/>
+          <w:lang w:val="en-US"/>
+        </w:rPr>
+        <w:t xml:space="preserve"> between head pose and actual direction of pupil gaze. </w:t>
+      </w:r>
+      <w:r>
+        <w:rPr>
+          <w:rFonts w:ascii="Times New Roman" w:eastAsia="Times New Roman" w:hAnsi="Times New Roman" w:cs="Times New Roman"/>
+          <w:sz w:val="26"/>
+          <w:szCs w:val="26"/>
+          <w:lang w:val="en-US"/>
+        </w:rPr>
+        <w:t>This issue, commonly referred to as Head-Gaze Correlation Overfitting</w:t>
+      </w:r>
+      <w:r>
+        <w:rPr>
+          <w:rFonts w:ascii="Times New Roman" w:eastAsia="Times New Roman" w:hAnsi="Times New Roman" w:cs="Times New Roman"/>
+          <w:sz w:val="26"/>
+          <w:szCs w:val="26"/>
+          <w:lang w:val="en-US"/>
+        </w:rPr>
+        <w:t>*</w:t>
+      </w:r>
+      <w:r>
+        <w:rPr>
+          <w:rFonts w:ascii="Times New Roman" w:eastAsia="Times New Roman" w:hAnsi="Times New Roman" w:cs="Times New Roman"/>
+          <w:sz w:val="26"/>
+          <w:szCs w:val="26"/>
+          <w:lang w:val="en-US"/>
+        </w:rPr>
+        <w:t xml:space="preserve">, </w:t>
+      </w:r>
+      <w:r>
+        <w:rPr>
+          <w:rFonts w:ascii="Times New Roman" w:eastAsia="Times New Roman" w:hAnsi="Times New Roman" w:cs="Times New Roman"/>
+          <w:sz w:val="26"/>
+          <w:szCs w:val="26"/>
+          <w:lang w:val="en-US"/>
+        </w:rPr>
+        <w:t xml:space="preserve">happens </w:t>
+      </w:r>
+      <w:r>
+        <w:rPr>
+          <w:rFonts w:ascii="Times New Roman" w:eastAsia="Times New Roman" w:hAnsi="Times New Roman" w:cs="Times New Roman"/>
+          <w:sz w:val="26"/>
+          <w:szCs w:val="26"/>
+          <w:lang w:val="en-US"/>
+        </w:rPr>
+        <w:t xml:space="preserve">when an algorithm </w:t>
+      </w:r>
+      <w:r>
+        <w:rPr>
+          <w:rFonts w:ascii="Times New Roman" w:eastAsia="Times New Roman" w:hAnsi="Times New Roman" w:cs="Times New Roman"/>
+          <w:sz w:val="26"/>
+          <w:szCs w:val="26"/>
+          <w:lang w:val="en-US"/>
+        </w:rPr>
+        <w:t>incorrectly infers the gaze direction based on head orientation rather than the precise eye focus</w:t>
+      </w:r>
+      <w:r>
+        <w:rPr>
+          <w:rFonts w:ascii="Times New Roman" w:eastAsia="Times New Roman" w:hAnsi="Times New Roman" w:cs="Times New Roman"/>
+          <w:sz w:val="26"/>
+          <w:szCs w:val="26"/>
+          <w:lang w:val="en-US"/>
+        </w:rPr>
+        <w:t>. This can lead to errors in scenarios where the head is turned but the eyes are looking elsewhere.</w:t>
+      </w:r>
+    </w:p>
+    <w:p>
+      <w:pPr>
+        <w:pStyle w:val="a5"/>
+        <w:numPr>
+          <w:ilvl w:val="0"/>
+          <w:numId w:val="13"/>
+        </w:numPr>
         <w:spacing w:before="240" w:after="240"/>
         <w:rPr>
           <w:rFonts w:ascii="Times New Roman" w:eastAsia="Times New Roman" w:hAnsi="Times New Roman" w:cs="Times New Roman"/>
-          <w:b/>
+          <w:sz w:val="26"/>
+          <w:szCs w:val="26"/>
+          <w:lang w:val="en-US"/>
+        </w:rPr>
+      </w:pPr>
+      <w:r>
+        <w:rPr>
+          <w:rFonts w:ascii="Times New Roman" w:eastAsia="Times New Roman" w:hAnsi="Times New Roman" w:cs="Times New Roman"/>
+          <w:sz w:val="26"/>
+          <w:szCs w:val="26"/>
+          <w:lang w:val="en-US"/>
+        </w:rPr>
+        <w:t>Detecting the gaze vector in mobile or dynamic environments.</w:t>
+      </w:r>
+      <w:r>
+        <w:rPr>
+          <w:rFonts w:ascii="Times New Roman" w:eastAsia="Times New Roman" w:hAnsi="Times New Roman" w:cs="Times New Roman"/>
+          <w:sz w:val="26"/>
+          <w:szCs w:val="26"/>
+          <w:lang w:val="en-US"/>
+        </w:rPr>
+        <w:t xml:space="preserve"> </w:t>
+      </w:r>
+      <w:r>
+        <w:rPr>
+          <w:rFonts w:ascii="Times New Roman" w:eastAsia="Times New Roman" w:hAnsi="Times New Roman" w:cs="Times New Roman"/>
+          <w:sz w:val="26"/>
+          <w:szCs w:val="26"/>
+          <w:lang w:val="en-US"/>
+        </w:rPr>
+        <w:t xml:space="preserve">While stationary platforms benefit from stable setups, gaze detection on mobile </w:t>
+      </w:r>
+      <w:r>
+        <w:rPr>
+          <w:rFonts w:ascii="Times New Roman" w:eastAsia="Times New Roman" w:hAnsi="Times New Roman" w:cs="Times New Roman"/>
+          <w:sz w:val="26"/>
+          <w:szCs w:val="26"/>
+          <w:lang w:val="en-US"/>
+        </w:rPr>
+        <w:t xml:space="preserve">or dynamic </w:t>
+      </w:r>
+      <w:r>
+        <w:rPr>
+          <w:rFonts w:ascii="Times New Roman" w:eastAsia="Times New Roman" w:hAnsi="Times New Roman" w:cs="Times New Roman"/>
+          <w:sz w:val="26"/>
+          <w:szCs w:val="26"/>
+          <w:lang w:val="en-US"/>
+        </w:rPr>
+        <w:t xml:space="preserve">platforms, </w:t>
+      </w:r>
+      <w:r>
+        <w:rPr>
+          <w:rFonts w:ascii="Times New Roman" w:eastAsia="Times New Roman" w:hAnsi="Times New Roman" w:cs="Times New Roman"/>
+          <w:sz w:val="26"/>
+          <w:szCs w:val="26"/>
+          <w:lang w:val="en-US"/>
+        </w:rPr>
+        <w:t>for instance, cameras located on moving robots</w:t>
+      </w:r>
+      <w:r>
+        <w:rPr>
+          <w:rFonts w:ascii="Times New Roman" w:eastAsia="Times New Roman" w:hAnsi="Times New Roman" w:cs="Times New Roman"/>
+          <w:sz w:val="26"/>
+          <w:szCs w:val="26"/>
+          <w:lang w:val="en-US"/>
+        </w:rPr>
+        <w:t>, requires advanced software precision and calibration to maintain accuracy in variable conditions</w:t>
+      </w:r>
+      <w:r>
+        <w:rPr>
+          <w:rFonts w:ascii="Times New Roman" w:eastAsia="Times New Roman" w:hAnsi="Times New Roman" w:cs="Times New Roman"/>
+          <w:sz w:val="26"/>
+          <w:szCs w:val="26"/>
+          <w:lang w:val="en-US"/>
+        </w:rPr>
+        <w:t>.</w:t>
+      </w:r>
+    </w:p>
+    <w:p>
+      <w:pPr>
+        <w:spacing w:before="240" w:after="240"/>
+        <w:rPr>
+          <w:rFonts w:ascii="Times New Roman" w:eastAsia="Times New Roman" w:hAnsi="Times New Roman" w:cs="Times New Roman"/>
+          <w:sz w:val="26"/>
+          <w:szCs w:val="26"/>
+          <w:lang w:val="en-US"/>
+        </w:rPr>
+      </w:pPr>
+      <w:r>
+        <w:rPr>
+          <w:rFonts w:ascii="Times New Roman" w:eastAsia="Times New Roman" w:hAnsi="Times New Roman" w:cs="Times New Roman"/>
+          <w:sz w:val="26"/>
+          <w:szCs w:val="26"/>
+          <w:lang w:val="en-US"/>
+        </w:rPr>
+        <w:t xml:space="preserve">To tackle these challenges, our project </w:t>
+      </w:r>
+      <w:r>
+        <w:rPr>
+          <w:rFonts w:ascii="Times New Roman" w:eastAsia="Times New Roman" w:hAnsi="Times New Roman" w:cs="Times New Roman"/>
+          <w:sz w:val="26"/>
+          <w:szCs w:val="26"/>
+          <w:lang w:val="en-US"/>
+        </w:rPr>
+        <w:t xml:space="preserve">uses </w:t>
+      </w:r>
+      <w:r>
+        <w:rPr>
+          <w:rFonts w:ascii="Times New Roman" w:eastAsia="Times New Roman" w:hAnsi="Times New Roman" w:cs="Times New Roman"/>
+          <w:sz w:val="26"/>
+          <w:szCs w:val="26"/>
+          <w:lang w:val="en-US"/>
+        </w:rPr>
+        <w:t xml:space="preserve">the Tobii Pro Glasses 3 (G3), an advanced eye-tracking device designed to capture pupil gaze data from the perspective of the glasses. By transforming this gaze vector into the scene camera's point of view, we generate a dataset that accurately reflects the true </w:t>
+      </w:r>
+      <w:r>
+        <w:rPr>
+          <w:rFonts w:ascii="Times New Roman" w:eastAsia="Times New Roman" w:hAnsi="Times New Roman" w:cs="Times New Roman"/>
+          <w:sz w:val="26"/>
+          <w:szCs w:val="26"/>
+          <w:lang w:val="en-US"/>
+        </w:rPr>
+        <w:t>gaze direction, while being less dependent on head orientation, which is primarily used for rotational calibration</w:t>
+      </w:r>
+      <w:r>
+        <w:rPr>
+          <w:rFonts w:ascii="Times New Roman" w:eastAsia="Times New Roman" w:hAnsi="Times New Roman" w:cs="Times New Roman"/>
+          <w:sz w:val="26"/>
+          <w:szCs w:val="26"/>
+          <w:lang w:val="en-US"/>
+        </w:rPr>
+        <w:t>. Additionally, the system's robust software and calibration processes ensure that the gaze data remains precise even in dynamic environments, addressing both head-gaze overfitting and the challenges of mobile gaze detection.</w:t>
+      </w:r>
+      <w:r>
+        <w:rPr>
+          <w:lang w:val="en-US"/>
+        </w:rPr>
+        <w:br/>
+      </w:r>
+      <w:r>
+        <w:rPr>
+          <w:rFonts w:ascii="Times New Roman" w:eastAsia="Times New Roman" w:hAnsi="Times New Roman" w:cs="Times New Roman"/>
+          <w:sz w:val="8"/>
+          <w:szCs w:val="8"/>
+          <w:lang w:val="en-US"/>
+        </w:rPr>
+        <w:br/>
+      </w:r>
+      <w:r>
+        <w:rPr>
+          <w:rFonts w:ascii="Times New Roman" w:eastAsia="Times New Roman" w:hAnsi="Times New Roman" w:cs="Times New Roman"/>
+          <w:sz w:val="26"/>
+          <w:szCs w:val="26"/>
+          <w:lang w:val="en-US"/>
+        </w:rPr>
+        <w:t xml:space="preserve">This architecture is not without its challenges in synchronizing two hardware devices. The Kinect camera and the glasses must be temporally aligned, making it particularly difficult to filter the data and output </w:t>
+      </w:r>
+      <w:r>
+        <w:rPr>
+          <w:rFonts w:ascii="Times New Roman" w:eastAsia="Times New Roman" w:hAnsi="Times New Roman" w:cs="Times New Roman"/>
+          <w:sz w:val="26"/>
+          <w:szCs w:val="26"/>
+          <w:lang w:val="en-US"/>
+        </w:rPr>
+        <w:t xml:space="preserve">aligned </w:t>
+      </w:r>
+      <w:r>
+        <w:rPr>
+          <w:rFonts w:ascii="Times New Roman" w:eastAsia="Times New Roman" w:hAnsi="Times New Roman" w:cs="Times New Roman"/>
+          <w:sz w:val="26"/>
+          <w:szCs w:val="26"/>
+          <w:lang w:val="en-US"/>
+        </w:rPr>
+        <w:t xml:space="preserve">Kinect </w:t>
+      </w:r>
+      <w:r>
+        <w:rPr>
+          <w:rFonts w:ascii="Times New Roman" w:eastAsia="Times New Roman" w:hAnsi="Times New Roman" w:cs="Times New Roman"/>
+          <w:sz w:val="26"/>
+          <w:szCs w:val="26"/>
+          <w:lang w:val="en-US"/>
+        </w:rPr>
+        <w:t>data</w:t>
+      </w:r>
+      <w:r>
+        <w:rPr>
+          <w:rFonts w:ascii="Times New Roman" w:eastAsia="Times New Roman" w:hAnsi="Times New Roman" w:cs="Times New Roman"/>
+          <w:sz w:val="26"/>
+          <w:szCs w:val="26"/>
+          <w:lang w:val="en-US"/>
+        </w:rPr>
+        <w:t xml:space="preserve"> with </w:t>
+      </w:r>
+      <w:r>
+        <w:rPr>
+          <w:rFonts w:ascii="Times New Roman" w:eastAsia="Times New Roman" w:hAnsi="Times New Roman" w:cs="Times New Roman"/>
+          <w:sz w:val="26"/>
+          <w:szCs w:val="26"/>
+          <w:lang w:val="en-US"/>
+        </w:rPr>
+        <w:t>G3 glasses data. Overcoming these obstacles was essential to ensure reliable data output</w:t>
+      </w:r>
+      <w:r>
+        <w:rPr>
+          <w:rFonts w:ascii="Times New Roman" w:eastAsia="Times New Roman" w:hAnsi="Times New Roman" w:cs="Times New Roman"/>
+          <w:sz w:val="26"/>
+          <w:szCs w:val="26"/>
+          <w:lang w:val="en-US"/>
+        </w:rPr>
+        <w:t>.</w:t>
+      </w:r>
+    </w:p>
+    <w:p>
+      <w:pPr>
+        <w:spacing w:before="240" w:after="240"/>
+        <w:rPr>
+          <w:rFonts w:ascii="Times New Roman" w:eastAsia="Times New Roman" w:hAnsi="Times New Roman" w:cs="Times New Roman"/>
+          <w:sz w:val="26"/>
+          <w:szCs w:val="26"/>
+          <w:lang w:val="en-US"/>
+        </w:rPr>
+      </w:pPr>
+      <w:r>
+        <w:rPr>
+          <w:rFonts w:ascii="Times New Roman" w:eastAsia="Times New Roman" w:hAnsi="Times New Roman" w:cs="Times New Roman"/>
+          <w:sz w:val="26"/>
+          <w:szCs w:val="26"/>
+          <w:lang w:val="en-US"/>
+        </w:rPr>
+        <w:t xml:space="preserve">* </w:t>
+      </w:r>
+      <w:r>
+        <w:rPr>
+          <w:rFonts w:ascii="Times New Roman" w:eastAsia="Times New Roman" w:hAnsi="Times New Roman" w:cs="Times New Roman"/>
+          <w:sz w:val="20"/>
+          <w:szCs w:val="20"/>
+          <w:lang w:val="en-US"/>
+        </w:rPr>
+        <w:t xml:space="preserve">This term is also referenced and described in </w:t>
+      </w:r>
+      <w:r>
+        <w:rPr>
+          <w:rFonts w:ascii="Times New Roman" w:eastAsia="Times New Roman" w:hAnsi="Times New Roman" w:cs="Times New Roman"/>
+          <w:sz w:val="20"/>
+          <w:szCs w:val="20"/>
+          <w:lang w:val="en-US"/>
+        </w:rPr>
+        <w:t>"</w:t>
+      </w:r>
+      <w:r>
+        <w:rPr>
+          <w:rFonts w:ascii="Times New Roman" w:eastAsia="Times New Roman" w:hAnsi="Times New Roman" w:cs="Times New Roman"/>
+          <w:i/>
+          <w:iCs/>
+          <w:sz w:val="20"/>
+          <w:szCs w:val="20"/>
+          <w:lang w:val="en-US"/>
+        </w:rPr>
+        <w:t>Monocular Free-head 3D Gaze Tracking with Deep Learning and Geometry Constraints</w:t>
+      </w:r>
+      <w:r>
+        <w:rPr>
+          <w:rFonts w:ascii="Times New Roman" w:eastAsia="Times New Roman" w:hAnsi="Times New Roman" w:cs="Times New Roman"/>
+          <w:i/>
+          <w:iCs/>
+          <w:sz w:val="20"/>
+          <w:szCs w:val="20"/>
+          <w:lang w:val="en-US"/>
+        </w:rPr>
+        <w:t>"</w:t>
+      </w:r>
+      <w:r>
+        <w:rPr>
+          <w:rFonts w:ascii="Times New Roman" w:eastAsia="Times New Roman" w:hAnsi="Times New Roman" w:cs="Times New Roman"/>
+          <w:i/>
+          <w:iCs/>
+          <w:sz w:val="20"/>
+          <w:szCs w:val="20"/>
+          <w:lang w:val="en-US"/>
+        </w:rPr>
+        <w:t xml:space="preserve"> by </w:t>
+      </w:r>
+      <w:proofErr w:type="spellStart"/>
+      <w:r>
+        <w:rPr>
+          <w:rFonts w:ascii="Times New Roman" w:eastAsia="Times New Roman" w:hAnsi="Times New Roman" w:cs="Times New Roman"/>
+          <w:i/>
+          <w:iCs/>
+          <w:sz w:val="20"/>
+          <w:szCs w:val="20"/>
+          <w:lang w:val="en-US"/>
+        </w:rPr>
+        <w:t>Haoping</w:t>
+      </w:r>
+      <w:proofErr w:type="spellEnd"/>
+      <w:r>
+        <w:rPr>
+          <w:rFonts w:ascii="Times New Roman" w:eastAsia="Times New Roman" w:hAnsi="Times New Roman" w:cs="Times New Roman"/>
+          <w:i/>
+          <w:iCs/>
+          <w:sz w:val="20"/>
+          <w:szCs w:val="20"/>
+          <w:lang w:val="en-US"/>
+        </w:rPr>
+        <w:t xml:space="preserve"> Deng and </w:t>
+      </w:r>
+      <w:proofErr w:type="spellStart"/>
+      <w:r>
+        <w:rPr>
+          <w:rFonts w:ascii="Times New Roman" w:eastAsia="Times New Roman" w:hAnsi="Times New Roman" w:cs="Times New Roman"/>
+          <w:i/>
+          <w:iCs/>
+          <w:sz w:val="20"/>
+          <w:szCs w:val="20"/>
+          <w:lang w:val="en-US"/>
+        </w:rPr>
+        <w:t>Wangjiang</w:t>
+      </w:r>
+      <w:proofErr w:type="spellEnd"/>
+      <w:r>
+        <w:rPr>
+          <w:rFonts w:ascii="Times New Roman" w:eastAsia="Times New Roman" w:hAnsi="Times New Roman" w:cs="Times New Roman"/>
+          <w:i/>
+          <w:iCs/>
+          <w:sz w:val="20"/>
+          <w:szCs w:val="20"/>
+          <w:lang w:val="en-US"/>
+        </w:rPr>
+        <w:t xml:space="preserve"> Zhu (2017)</w:t>
+      </w:r>
+      <w:r>
+        <w:rPr>
+          <w:rFonts w:ascii="Times New Roman" w:eastAsia="Times New Roman" w:hAnsi="Times New Roman" w:cs="Times New Roman"/>
+          <w:sz w:val="20"/>
+          <w:szCs w:val="20"/>
+          <w:lang w:val="en-US"/>
+        </w:rPr>
+        <w:t xml:space="preserve">: </w:t>
+      </w:r>
+      <w:hyperlink r:id="rId9" w:history="1">
+        <w:r>
+          <w:rPr>
+            <w:rStyle w:val="Hyperlink"/>
+            <w:rFonts w:ascii="Times New Roman" w:eastAsia="Times New Roman" w:hAnsi="Times New Roman" w:cs="Times New Roman"/>
+            <w:sz w:val="20"/>
+            <w:szCs w:val="20"/>
+            <w:lang w:val="en-US"/>
+          </w:rPr>
+          <w:t>https://openaccess.thecvf.com/content_ICCV_2017/papers/Zhu_Monocular_Free-Head_3D_ICCV_2017_paper.pdf</w:t>
+        </w:r>
+      </w:hyperlink>
+      <w:r>
+        <w:rPr>
+          <w:rFonts w:ascii="Times New Roman" w:eastAsia="Times New Roman" w:hAnsi="Times New Roman" w:cs="Times New Roman"/>
+          <w:sz w:val="20"/>
+          <w:szCs w:val="20"/>
+          <w:lang w:val="en-US"/>
+        </w:rPr>
+        <w:t xml:space="preserve"> </w:t>
+      </w:r>
+      <w:r>
+        <w:rPr>
+          <w:rFonts w:ascii="Times New Roman" w:eastAsia="Times New Roman" w:hAnsi="Times New Roman" w:cs="Times New Roman"/>
+          <w:sz w:val="26"/>
+          <w:szCs w:val="26"/>
+          <w:lang w:val="en-US"/>
+        </w:rPr>
+        <w:br w:type="page"/>
+      </w:r>
+    </w:p>
+    <w:p>
+      <w:pPr>
+        <w:pStyle w:val="3"/>
+        <w:keepNext w:val="0"/>
+        <w:keepLines w:val="0"/>
+        <w:spacing w:before="280"/>
+        <w:rPr>
+          <w:rFonts w:ascii="Times New Roman" w:eastAsia="Times New Roman" w:hAnsi="Times New Roman" w:cs="Times New Roman"/>
+          <w:b/>
+          <w:color w:val="000000"/>
           <w:sz w:val="50"/>
           <w:szCs w:val="50"/>
           <w:lang w:val="en-US"/>
@@ -1020,32 +1558,55 @@
       </w:pPr>
       <w:r>
         <w:rPr>
-          <w:lang w:val="en-US"/>
-        </w:rPr>
-        <w:br w:type="page"/>
-      </w:r>
-    </w:p>
-    <w:p>
-      <w:pPr>
-        <w:spacing w:before="240" w:after="240"/>
-        <w:rPr>
-          <w:rFonts w:ascii="Times New Roman" w:eastAsia="Times New Roman" w:hAnsi="Times New Roman" w:cs="Times New Roman"/>
-          <w:b/>
+          <w:rFonts w:ascii="Times New Roman" w:eastAsia="Times New Roman" w:hAnsi="Times New Roman" w:cs="Times New Roman"/>
+          <w:b/>
+          <w:color w:val="000000"/>
           <w:sz w:val="50"/>
           <w:szCs w:val="50"/>
           <w:lang w:val="en-US"/>
         </w:rPr>
-      </w:pPr>
-      <w:r>
-        <w:rPr>
-          <w:rFonts w:ascii="Times New Roman" w:eastAsia="Times New Roman" w:hAnsi="Times New Roman" w:cs="Times New Roman"/>
-          <w:b/>
-          <w:sz w:val="50"/>
-          <w:szCs w:val="50"/>
-          <w:lang w:val="en-US"/>
-        </w:rPr>
         <w:lastRenderedPageBreak/>
-        <w:t>System Architecture</w:t>
+        <w:t>Methodology</w:t>
+      </w:r>
+    </w:p>
+    <w:p>
+      <w:pPr>
+        <w:pStyle w:val="4"/>
+        <w:keepNext w:val="0"/>
+        <w:keepLines w:val="0"/>
+        <w:spacing w:before="240" w:after="40"/>
+        <w:rPr>
+          <w:rFonts w:ascii="Times New Roman" w:eastAsia="Times New Roman" w:hAnsi="Times New Roman" w:cs="Times New Roman"/>
+          <w:b/>
+          <w:color w:val="000000"/>
+          <w:sz w:val="26"/>
+          <w:szCs w:val="26"/>
+          <w:lang w:val="en-US"/>
+        </w:rPr>
+      </w:pPr>
+      <w:bookmarkStart w:id="6" w:name="_nz1nfau5kruq" w:colFirst="0" w:colLast="0"/>
+      <w:bookmarkEnd w:id="6"/>
+      <w:r>
+        <w:rPr>
+          <w:rFonts w:ascii="Times New Roman" w:eastAsia="Times New Roman" w:hAnsi="Times New Roman" w:cs="Times New Roman"/>
+          <w:bCs/>
+          <w:color w:val="000000"/>
+          <w:sz w:val="26"/>
+          <w:szCs w:val="26"/>
+          <w:lang w:val="en-US"/>
+        </w:rPr>
+        <w:t xml:space="preserve">This section describes the methodology of the </w:t>
+      </w:r>
+      <w:r>
+        <w:rPr>
+          <w:rFonts w:ascii="Times New Roman" w:eastAsia="Times New Roman" w:hAnsi="Times New Roman" w:cs="Times New Roman"/>
+          <w:b/>
+          <w:color w:val="000000"/>
+          <w:sz w:val="26"/>
+          <w:szCs w:val="26"/>
+          <w:lang w:val="en-US"/>
+        </w:rPr>
+        <w:t>Dataset Creation Process</w:t>
       </w:r>
     </w:p>
     <w:p>
@@ -1064,10 +1625,335 @@
       </w:pPr>
       <w:r>
         <w:rPr>
+          <w:rFonts w:ascii="Times New Roman" w:eastAsia="Times New Roman" w:hAnsi="Times New Roman" w:cs="Times New Roman"/>
+          <w:color w:val="000000"/>
+          <w:sz w:val="26"/>
+          <w:szCs w:val="26"/>
+          <w:lang w:val="en-US"/>
+        </w:rPr>
+        <w:t>The dataset is composed of high-resolution RGB images captured using the Azure Kinect camera, and it is generated through a four-stage process:</w:t>
+      </w:r>
+    </w:p>
+    <w:p>
+      <w:pPr>
+        <w:pStyle w:val="3"/>
+        <w:keepNext w:val="0"/>
+        <w:keepLines w:val="0"/>
+        <w:numPr>
+          <w:ilvl w:val="0"/>
+          <w:numId w:val="8"/>
+        </w:numPr>
+        <w:spacing w:before="240" w:after="0"/>
+        <w:rPr>
+          <w:rFonts w:ascii="Times New Roman" w:eastAsia="Times New Roman" w:hAnsi="Times New Roman" w:cs="Times New Roman"/>
+          <w:color w:val="000000"/>
+          <w:sz w:val="26"/>
+          <w:szCs w:val="26"/>
+          <w:lang w:val="en-US"/>
+        </w:rPr>
+      </w:pPr>
+      <w:r>
+        <w:rPr>
+          <w:rFonts w:ascii="Times New Roman" w:eastAsia="Times New Roman" w:hAnsi="Times New Roman" w:cs="Times New Roman"/>
+          <w:b/>
+          <w:color w:val="000000"/>
+          <w:sz w:val="26"/>
+          <w:szCs w:val="26"/>
+          <w:lang w:val="en-US"/>
+        </w:rPr>
+        <w:t>Data Acquisition from Multiple Perspectives:</w:t>
+      </w:r>
+      <w:r>
+        <w:rPr>
+          <w:rFonts w:ascii="Times New Roman" w:eastAsia="Times New Roman" w:hAnsi="Times New Roman" w:cs="Times New Roman"/>
+          <w:b/>
+          <w:color w:val="000000"/>
+          <w:sz w:val="26"/>
+          <w:szCs w:val="26"/>
+          <w:lang w:val="en-US"/>
+        </w:rPr>
+        <w:br/>
+      </w:r>
+      <w:r>
+        <w:rPr>
+          <w:rFonts w:ascii="Times New Roman" w:eastAsia="Times New Roman" w:hAnsi="Times New Roman" w:cs="Times New Roman"/>
+          <w:color w:val="000000"/>
+          <w:sz w:val="26"/>
+          <w:szCs w:val="26"/>
+          <w:lang w:val="en-US"/>
+        </w:rPr>
+        <w:t>The first stage involves the simultaneous recording of the subject from two distinct perspectives: the scene camera, represented by the Azure Kinect, and the Tobii Pro G3 glasses, which capture the gaze vector. The combination of these two data sources is crucial for accurately determining the subject's gaze direction relative to the surrounding environment. To facilitate precise tracking, we employed April Tags (</w:t>
+      </w:r>
+      <w:proofErr w:type="gramStart"/>
+      <w:r>
+        <w:rPr>
+          <w:rFonts w:ascii="Times New Roman" w:eastAsia="Times New Roman" w:hAnsi="Times New Roman" w:cs="Times New Roman"/>
+          <w:color w:val="000000"/>
+          <w:sz w:val="26"/>
+          <w:szCs w:val="26"/>
+          <w:lang w:val="en-US"/>
+        </w:rPr>
+        <w:t>similar to</w:t>
+      </w:r>
+      <w:proofErr w:type="gramEnd"/>
+      <w:r>
+        <w:rPr>
+          <w:rFonts w:ascii="Times New Roman" w:eastAsia="Times New Roman" w:hAnsi="Times New Roman" w:cs="Times New Roman"/>
+          <w:color w:val="000000"/>
+          <w:sz w:val="26"/>
+          <w:szCs w:val="26"/>
+          <w:lang w:val="en-US"/>
+        </w:rPr>
+        <w:t xml:space="preserve"> QR codes), which serve as reference points for determining the rotation and location of the head within each image frame.</w:t>
+      </w:r>
+    </w:p>
+    <w:p>
+      <w:pPr>
+        <w:pStyle w:val="3"/>
+        <w:keepNext w:val="0"/>
+        <w:keepLines w:val="0"/>
+        <w:numPr>
+          <w:ilvl w:val="0"/>
+          <w:numId w:val="8"/>
+        </w:numPr>
+        <w:spacing w:before="0" w:after="0"/>
+        <w:rPr>
+          <w:rFonts w:ascii="Times New Roman" w:eastAsia="Times New Roman" w:hAnsi="Times New Roman" w:cs="Times New Roman"/>
+          <w:color w:val="000000"/>
+          <w:sz w:val="26"/>
+          <w:szCs w:val="26"/>
+          <w:lang w:val="en-US"/>
+        </w:rPr>
+      </w:pPr>
+      <w:r>
+        <w:rPr>
+          <w:rFonts w:ascii="Times New Roman" w:eastAsia="Times New Roman" w:hAnsi="Times New Roman" w:cs="Times New Roman"/>
+          <w:b/>
+          <w:color w:val="000000"/>
+          <w:sz w:val="26"/>
+          <w:szCs w:val="26"/>
+          <w:lang w:val="en-US"/>
+        </w:rPr>
+        <w:t>Synchronization of Visual Data:</w:t>
+      </w:r>
+      <w:r>
+        <w:rPr>
+          <w:rFonts w:ascii="Times New Roman" w:eastAsia="Times New Roman" w:hAnsi="Times New Roman" w:cs="Times New Roman"/>
+          <w:b/>
+          <w:color w:val="000000"/>
+          <w:sz w:val="26"/>
+          <w:szCs w:val="26"/>
+          <w:lang w:val="en-US"/>
+        </w:rPr>
+        <w:br/>
+      </w:r>
+      <w:r>
+        <w:rPr>
+          <w:rFonts w:ascii="Times New Roman" w:eastAsia="Times New Roman" w:hAnsi="Times New Roman" w:cs="Times New Roman"/>
+          <w:color w:val="000000"/>
+          <w:sz w:val="26"/>
+          <w:szCs w:val="26"/>
+          <w:lang w:val="en-US"/>
+        </w:rPr>
+        <w:t xml:space="preserve">The second stage focuses on synchronizing the captured images from both the Kinect and G3 glasses. This synchronization is achieved through our </w:t>
+      </w:r>
+      <w:r>
+        <w:rPr>
+          <w:rFonts w:ascii="Times New Roman" w:eastAsia="Times New Roman" w:hAnsi="Times New Roman" w:cs="Times New Roman"/>
+          <w:b/>
+          <w:color w:val="000000"/>
+          <w:sz w:val="26"/>
+          <w:szCs w:val="26"/>
+          <w:lang w:val="en-US"/>
+        </w:rPr>
+        <w:t>Frame Pre-Processor Module</w:t>
+      </w:r>
+      <w:r>
+        <w:rPr>
+          <w:rFonts w:ascii="Times New Roman" w:eastAsia="Times New Roman" w:hAnsi="Times New Roman" w:cs="Times New Roman"/>
+          <w:color w:val="000000"/>
+          <w:sz w:val="26"/>
+          <w:szCs w:val="26"/>
+          <w:lang w:val="en-US"/>
+        </w:rPr>
+        <w:t>, which aligns the timestamps of each image with the respective start timestamps of the recording devices. This step is vital for ensuring that the data from both sources is temporally aligned, enabling accurate pairing of gaze vectors with corresponding scene images.</w:t>
+      </w:r>
+    </w:p>
+    <w:p>
+      <w:pPr>
+        <w:pStyle w:val="3"/>
+        <w:keepNext w:val="0"/>
+        <w:keepLines w:val="0"/>
+        <w:numPr>
+          <w:ilvl w:val="0"/>
+          <w:numId w:val="8"/>
+        </w:numPr>
+        <w:spacing w:before="0" w:after="0"/>
+        <w:rPr>
+          <w:rFonts w:ascii="Times New Roman" w:eastAsia="Times New Roman" w:hAnsi="Times New Roman" w:cs="Times New Roman"/>
+          <w:color w:val="000000"/>
+          <w:sz w:val="26"/>
+          <w:szCs w:val="26"/>
+          <w:lang w:val="en-US"/>
+        </w:rPr>
+      </w:pPr>
+      <w:r>
+        <w:rPr>
+          <w:rFonts w:ascii="Times New Roman" w:eastAsia="Times New Roman" w:hAnsi="Times New Roman" w:cs="Times New Roman"/>
+          <w:b/>
+          <w:color w:val="000000"/>
+          <w:sz w:val="26"/>
+          <w:szCs w:val="26"/>
+          <w:lang w:val="en-US"/>
+        </w:rPr>
+        <w:t>Head Pose Estimation:</w:t>
+      </w:r>
+      <w:r>
+        <w:rPr>
+          <w:rFonts w:ascii="Times New Roman" w:eastAsia="Times New Roman" w:hAnsi="Times New Roman" w:cs="Times New Roman"/>
+          <w:b/>
+          <w:color w:val="000000"/>
+          <w:sz w:val="26"/>
+          <w:szCs w:val="26"/>
+          <w:lang w:val="en-US"/>
+        </w:rPr>
+        <w:br/>
+      </w:r>
+      <w:r>
+        <w:rPr>
+          <w:rFonts w:ascii="Times New Roman" w:eastAsia="Times New Roman" w:hAnsi="Times New Roman" w:cs="Times New Roman"/>
+          <w:color w:val="000000"/>
+          <w:sz w:val="26"/>
+          <w:szCs w:val="26"/>
+          <w:lang w:val="en-US"/>
+        </w:rPr>
+        <w:t xml:space="preserve">Once the visual data is synchronized, the third stage involves calculating the head pose rotation from the scene camera's point of view. This step utilizes the April Tags embedded in the recorded images to accurately estimate the subject's head orientation relative to the scene. For this stage, we collaborated with DLR, who provided their expertise in extracting and analyzing the rotational data from the April Tags. </w:t>
+      </w:r>
+    </w:p>
+    <w:p>
+      <w:pPr>
+        <w:pStyle w:val="3"/>
+        <w:keepNext w:val="0"/>
+        <w:keepLines w:val="0"/>
+        <w:numPr>
+          <w:ilvl w:val="0"/>
+          <w:numId w:val="8"/>
+        </w:numPr>
+        <w:spacing w:before="0" w:after="240"/>
+        <w:rPr>
+          <w:rFonts w:ascii="Times New Roman" w:eastAsia="Times New Roman" w:hAnsi="Times New Roman" w:cs="Times New Roman"/>
+          <w:color w:val="000000"/>
+          <w:sz w:val="26"/>
+          <w:szCs w:val="26"/>
+          <w:lang w:val="en-US"/>
+        </w:rPr>
+      </w:pPr>
+      <w:bookmarkStart w:id="7" w:name="_x3tyz4x00ow" w:colFirst="0" w:colLast="0"/>
+      <w:bookmarkEnd w:id="7"/>
+      <w:r>
+        <w:rPr>
+          <w:rFonts w:ascii="Times New Roman" w:eastAsia="Times New Roman" w:hAnsi="Times New Roman" w:cs="Times New Roman"/>
+          <w:b/>
+          <w:color w:val="000000"/>
+          <w:sz w:val="26"/>
+          <w:szCs w:val="26"/>
+          <w:lang w:val="en-US"/>
+        </w:rPr>
+        <w:t>Gaze Vector Transformation:</w:t>
+      </w:r>
+      <w:r>
+        <w:rPr>
+          <w:rFonts w:ascii="Times New Roman" w:eastAsia="Times New Roman" w:hAnsi="Times New Roman" w:cs="Times New Roman"/>
+          <w:b/>
+          <w:color w:val="000000"/>
+          <w:sz w:val="26"/>
+          <w:szCs w:val="26"/>
+          <w:lang w:val="en-US"/>
+        </w:rPr>
+        <w:br/>
+      </w:r>
+      <w:r>
+        <w:rPr>
+          <w:rFonts w:ascii="Times New Roman" w:eastAsia="Times New Roman" w:hAnsi="Times New Roman" w:cs="Times New Roman"/>
+          <w:color w:val="000000"/>
+          <w:sz w:val="26"/>
+          <w:szCs w:val="26"/>
+          <w:lang w:val="en-US"/>
+        </w:rPr>
+        <w:t>The final stage involves combining the calculated head pose rotation with the gaze vector captured by the G3 glasses. By transforming the gaze vector from the glasses' point of view to the scene camera's perspective, we obtain the final labeled dataset. Each RGB image is now associated with a gaze vector that reflects where the subject was looking within the scene.</w:t>
+      </w:r>
+    </w:p>
+    <w:p>
+      <w:pPr>
+        <w:pStyle w:val="3"/>
+        <w:keepNext w:val="0"/>
+        <w:keepLines w:val="0"/>
+        <w:spacing w:before="240" w:after="240"/>
+        <w:rPr>
+          <w:rFonts w:ascii="Times New Roman" w:eastAsia="Times New Roman" w:hAnsi="Times New Roman" w:cs="Times New Roman"/>
+          <w:b/>
+          <w:color w:val="000000"/>
+          <w:sz w:val="26"/>
+          <w:szCs w:val="26"/>
+          <w:lang w:val="en-US"/>
+        </w:rPr>
+      </w:pPr>
+      <w:bookmarkStart w:id="8" w:name="_4bjk4z9xsse" w:colFirst="0" w:colLast="0"/>
+      <w:bookmarkEnd w:id="8"/>
+      <w:r>
+        <w:rPr>
+          <w:rFonts w:ascii="Times New Roman" w:eastAsia="Times New Roman" w:hAnsi="Times New Roman" w:cs="Times New Roman"/>
+          <w:color w:val="000000"/>
+          <w:sz w:val="26"/>
+          <w:szCs w:val="26"/>
+          <w:lang w:val="en-US"/>
+        </w:rPr>
+        <w:t>This methodological framework ensures that the dataset is both accurate and reliable, providing a robust foundation for future research in gaze detection. The following sections will provide a detailed breakdown of each step, including the technical processes and algorithms involved.</w:t>
+      </w:r>
+    </w:p>
+    <w:p>
+      <w:pPr>
+        <w:spacing w:before="240" w:after="240"/>
+        <w:rPr>
+          <w:rFonts w:ascii="Times New Roman" w:eastAsia="Times New Roman" w:hAnsi="Times New Roman" w:cs="Times New Roman"/>
+          <w:b/>
+          <w:sz w:val="50"/>
+          <w:szCs w:val="50"/>
+          <w:lang w:val="en-US"/>
+        </w:rPr>
+      </w:pPr>
+      <w:r>
+        <w:rPr>
+          <w:rFonts w:ascii="Times New Roman" w:eastAsia="Times New Roman" w:hAnsi="Times New Roman" w:cs="Times New Roman"/>
+          <w:b/>
+          <w:sz w:val="50"/>
+          <w:szCs w:val="50"/>
+          <w:lang w:val="en-US"/>
+        </w:rPr>
+        <w:lastRenderedPageBreak/>
+        <w:t>System Architecture</w:t>
+      </w:r>
+    </w:p>
+    <w:p>
+      <w:pPr>
+        <w:pStyle w:val="3"/>
+        <w:keepNext w:val="0"/>
+        <w:keepLines w:val="0"/>
+        <w:spacing w:before="240" w:after="240"/>
+        <w:rPr>
+          <w:rFonts w:ascii="Times New Roman" w:eastAsia="Times New Roman" w:hAnsi="Times New Roman" w:cs="Times New Roman"/>
+          <w:color w:val="000000"/>
+          <w:sz w:val="26"/>
+          <w:szCs w:val="26"/>
+          <w:lang w:val="en-US"/>
+        </w:rPr>
+      </w:pPr>
+      <w:r>
+        <w:rPr>
           <w:noProof/>
         </w:rPr>
         <w:drawing>
-          <wp:anchor distT="114300" distB="114300" distL="114300" distR="114300" simplePos="0" relativeHeight="251658240" behindDoc="0" locked="0" layoutInCell="1" hidden="0" allowOverlap="1" wp14:anchorId="5331BFB6" wp14:editId="4D3956A7">
+          <wp:anchor distT="114300" distB="114300" distL="114300" distR="114300" simplePos="0" relativeHeight="251662336" behindDoc="0" locked="0" layoutInCell="1" hidden="0" allowOverlap="1" wp14:anchorId="42D10874" wp14:editId="683E3151">
             <wp:simplePos x="0" y="0"/>
             <wp:positionH relativeFrom="column">
               <wp:posOffset>219075</wp:posOffset>
@@ -1088,7 +1974,7 @@
                     <pic:cNvPicPr preferRelativeResize="0"/>
                   </pic:nvPicPr>
                   <pic:blipFill>
-                    <a:blip r:embed="rId9"/>
+                    <a:blip r:embed="rId10"/>
                     <a:srcRect/>
                     <a:stretch>
                       <a:fillRect/>
@@ -1445,8 +2331,8 @@
           <w:lang w:val="en-US"/>
         </w:rPr>
       </w:pPr>
-      <w:bookmarkStart w:id="6" w:name="_6kpqmv8wacj5" w:colFirst="0" w:colLast="0"/>
-      <w:bookmarkEnd w:id="6"/>
+      <w:bookmarkStart w:id="9" w:name="_6kpqmv8wacj5" w:colFirst="0" w:colLast="0"/>
+      <w:bookmarkEnd w:id="9"/>
       <w:r>
         <w:rPr>
           <w:rFonts w:ascii="Times New Roman" w:eastAsia="Times New Roman" w:hAnsi="Times New Roman" w:cs="Times New Roman"/>
@@ -1477,7 +2363,7 @@
         </w:rPr>
         <w:t xml:space="preserve">The user guide for usage of the program is explicitly described in the </w:t>
       </w:r>
-      <w:hyperlink r:id="rId10">
+      <w:hyperlink r:id="rId11">
         <w:proofErr w:type="spellStart"/>
         <w:r>
           <w:rPr>
@@ -1517,8 +2403,8 @@
           <w:lang w:val="en-US"/>
         </w:rPr>
       </w:pPr>
-      <w:bookmarkStart w:id="7" w:name="_gxia2ado5fch" w:colFirst="0" w:colLast="0"/>
-      <w:bookmarkEnd w:id="7"/>
+      <w:bookmarkStart w:id="10" w:name="_gxia2ado5fch" w:colFirst="0" w:colLast="0"/>
+      <w:bookmarkEnd w:id="10"/>
       <w:r>
         <w:rPr>
           <w:lang w:val="en-US"/>
@@ -1541,8 +2427,8 @@
           <w:lang w:val="en-US"/>
         </w:rPr>
       </w:pPr>
-      <w:bookmarkStart w:id="8" w:name="_5db25wnyzkji" w:colFirst="0" w:colLast="0"/>
-      <w:bookmarkEnd w:id="8"/>
+      <w:bookmarkStart w:id="11" w:name="_5db25wnyzkji" w:colFirst="0" w:colLast="0"/>
+      <w:bookmarkEnd w:id="11"/>
       <w:r>
         <w:rPr>
           <w:rFonts w:ascii="Times New Roman" w:eastAsia="Times New Roman" w:hAnsi="Times New Roman" w:cs="Times New Roman"/>
@@ -1610,8 +2496,8 @@
           <w:lang w:val="en-US"/>
         </w:rPr>
       </w:pPr>
-      <w:bookmarkStart w:id="9" w:name="_ja3001wpxnyk" w:colFirst="0" w:colLast="0"/>
-      <w:bookmarkEnd w:id="9"/>
+      <w:bookmarkStart w:id="12" w:name="_ja3001wpxnyk" w:colFirst="0" w:colLast="0"/>
+      <w:bookmarkEnd w:id="12"/>
       <w:r>
         <w:rPr>
           <w:rFonts w:ascii="Times New Roman" w:eastAsia="Times New Roman" w:hAnsi="Times New Roman" w:cs="Times New Roman"/>
@@ -1696,8 +2582,8 @@
           <w:lang w:val="en-US"/>
         </w:rPr>
       </w:pPr>
-      <w:bookmarkStart w:id="10" w:name="_bsduycr4vivc" w:colFirst="0" w:colLast="0"/>
-      <w:bookmarkEnd w:id="10"/>
+      <w:bookmarkStart w:id="13" w:name="_bsduycr4vivc" w:colFirst="0" w:colLast="0"/>
+      <w:bookmarkEnd w:id="13"/>
       <w:r>
         <w:rPr>
           <w:rFonts w:ascii="Times New Roman" w:eastAsia="Times New Roman" w:hAnsi="Times New Roman" w:cs="Times New Roman"/>
@@ -1764,8 +2650,8 @@
           <w:lang w:val="en-US"/>
         </w:rPr>
       </w:pPr>
-      <w:bookmarkStart w:id="11" w:name="_shz257hlzozo" w:colFirst="0" w:colLast="0"/>
-      <w:bookmarkEnd w:id="11"/>
+      <w:bookmarkStart w:id="14" w:name="_shz257hlzozo" w:colFirst="0" w:colLast="0"/>
+      <w:bookmarkEnd w:id="14"/>
       <w:r>
         <w:rPr>
           <w:rFonts w:ascii="Times New Roman" w:eastAsia="Times New Roman" w:hAnsi="Times New Roman" w:cs="Times New Roman"/>
@@ -1814,7 +2700,25 @@
           <w:szCs w:val="26"/>
           <w:lang w:val="en-US"/>
         </w:rPr>
-        <w:t xml:space="preserve"> is responsible for managing the recordings stored on the G3 glasses’ SD card</w:t>
+        <w:t xml:space="preserve"> </w:t>
+      </w:r>
+      <w:r>
+        <w:rPr>
+          <w:rFonts w:ascii="Times New Roman" w:eastAsia="Times New Roman" w:hAnsi="Times New Roman" w:cs="Times New Roman"/>
+          <w:sz w:val="26"/>
+          <w:szCs w:val="26"/>
+          <w:lang w:val="en-US"/>
+        </w:rPr>
+        <w:t xml:space="preserve">manages the </w:t>
+      </w:r>
+      <w:r>
+        <w:rPr>
+          <w:rFonts w:ascii="Times New Roman" w:eastAsia="Times New Roman" w:hAnsi="Times New Roman" w:cs="Times New Roman"/>
+          <w:sz w:val="26"/>
+          <w:szCs w:val="26"/>
+          <w:lang w:val="en-US"/>
+        </w:rPr>
+        <w:t>recordings stored on the G3 glasses’ SD card</w:t>
       </w:r>
       <w:r>
         <w:rPr>
@@ -1832,17 +2736,16 @@
           <w:szCs w:val="26"/>
           <w:lang w:val="en-US"/>
         </w:rPr>
-        <w:t xml:space="preserve">. It provides an interface to view the list of current recordings, delete unwanted recordings, and download the selected recordings to a specified directory on the system. This hub plays a vital role in data </w:t>
-      </w:r>
-      <w:r>
-        <w:rPr>
-          <w:rFonts w:ascii="Times New Roman" w:eastAsia="Times New Roman" w:hAnsi="Times New Roman" w:cs="Times New Roman"/>
-          <w:sz w:val="26"/>
-          <w:szCs w:val="26"/>
-          <w:lang w:val="en-US"/>
-        </w:rPr>
-        <w:lastRenderedPageBreak/>
-        <w:t>management, ensuring that recordings are efficiently transferred from the glasses to the computer for further processing and analysis.</w:t>
+        <w:t xml:space="preserve">. </w:t>
+      </w:r>
+      <w:r>
+        <w:rPr>
+          <w:rFonts w:ascii="Times New Roman" w:eastAsia="Times New Roman" w:hAnsi="Times New Roman" w:cs="Times New Roman"/>
+          <w:sz w:val="26"/>
+          <w:szCs w:val="26"/>
+          <w:lang w:val="en-US"/>
+        </w:rPr>
+        <w:t>No processing is done in it, and a user will use it only to download and view or to delete recordings in the G3 's storage.</w:t>
       </w:r>
     </w:p>
     <w:p>
@@ -1853,179 +2756,36 @@
         <w:spacing w:before="280"/>
         <w:rPr>
           <w:rFonts w:ascii="Times New Roman" w:eastAsia="Times New Roman" w:hAnsi="Times New Roman" w:cs="Times New Roman"/>
-          <w:b/>
-          <w:color w:val="000000"/>
-          <w:sz w:val="26"/>
-          <w:szCs w:val="26"/>
-          <w:lang w:val="en-US"/>
-        </w:rPr>
-      </w:pPr>
-      <w:bookmarkStart w:id="12" w:name="_vizssxjv9s87" w:colFirst="0" w:colLast="0"/>
-      <w:bookmarkEnd w:id="12"/>
-      <w:r>
-        <w:rPr>
-          <w:rFonts w:ascii="Times New Roman" w:eastAsia="Times New Roman" w:hAnsi="Times New Roman" w:cs="Times New Roman"/>
-          <w:b/>
-          <w:color w:val="000000"/>
-          <w:sz w:val="26"/>
-          <w:szCs w:val="26"/>
-          <w:lang w:val="en-US"/>
-        </w:rPr>
-        <w:t>Implementation Details</w:t>
-      </w:r>
-    </w:p>
-    <w:p>
-      <w:pPr>
-        <w:spacing w:before="240" w:after="240"/>
-        <w:rPr>
-          <w:rFonts w:ascii="Times New Roman" w:eastAsia="Times New Roman" w:hAnsi="Times New Roman" w:cs="Times New Roman"/>
-          <w:sz w:val="26"/>
-          <w:szCs w:val="26"/>
-          <w:lang w:val="en-US"/>
-        </w:rPr>
-      </w:pPr>
-      <w:r>
-        <w:rPr>
-          <w:rFonts w:ascii="Times New Roman" w:eastAsia="Times New Roman" w:hAnsi="Times New Roman" w:cs="Times New Roman"/>
-          <w:sz w:val="26"/>
-          <w:szCs w:val="26"/>
-          <w:lang w:val="en-US"/>
-        </w:rPr>
-        <w:t xml:space="preserve">The entire system is implemented in Python, utilizing the </w:t>
-      </w:r>
-      <w:r>
-        <w:rPr>
-          <w:rFonts w:ascii="Times New Roman" w:eastAsia="Times New Roman" w:hAnsi="Times New Roman" w:cs="Times New Roman"/>
-          <w:b/>
-          <w:sz w:val="26"/>
-          <w:szCs w:val="26"/>
-          <w:lang w:val="en-US"/>
-        </w:rPr>
-        <w:t>PyQt5</w:t>
-      </w:r>
-      <w:r>
-        <w:rPr>
-          <w:rFonts w:ascii="Times New Roman" w:eastAsia="Times New Roman" w:hAnsi="Times New Roman" w:cs="Times New Roman"/>
-          <w:sz w:val="26"/>
-          <w:szCs w:val="26"/>
-          <w:lang w:val="en-US"/>
-        </w:rPr>
-        <w:t xml:space="preserve"> library for the graphical user interface (GUI) and handling asynchronous operations. The use of PyQt5 allowed us to design a responsive and user-friendly interface, despite the challenges posed by the different communication protocols of the devices. Specifically, the Kinect camera operates synchronously, while the G3 glasses communicate asynchronously.</w:t>
-      </w:r>
-    </w:p>
-    <w:p>
-      <w:pPr>
-        <w:spacing w:before="240" w:after="240"/>
-        <w:rPr>
-          <w:rFonts w:ascii="Times New Roman" w:eastAsia="Times New Roman" w:hAnsi="Times New Roman" w:cs="Times New Roman"/>
-          <w:sz w:val="26"/>
-          <w:szCs w:val="26"/>
-          <w:lang w:val="en-US"/>
-        </w:rPr>
-      </w:pPr>
-      <w:r>
-        <w:rPr>
-          <w:rFonts w:ascii="Times New Roman" w:eastAsia="Times New Roman" w:hAnsi="Times New Roman" w:cs="Times New Roman"/>
-          <w:sz w:val="26"/>
-          <w:szCs w:val="26"/>
-          <w:lang w:val="en-US"/>
-        </w:rPr>
-        <w:t>To address these challenges, we incorporated multithreading to manage background tasks effectively, such as downloading recordings from the G3 glasses while maintaining the responsiveness of the UI. Each hub within the system is designed as a singleton, ensuring that only one instance of each hub exists at any given time. This design choice is particularly crucial for the Glasses Hub, where it is essential to ensure that recordings are stopped correctly to prevent the glasses from continuing to record indefinitely, which could lead to unnecessary battery drain or depletion of storage space on the SD card.</w:t>
-      </w:r>
-    </w:p>
-    <w:p>
-      <w:pPr>
-        <w:spacing w:before="240" w:after="240"/>
-        <w:rPr>
-          <w:rFonts w:ascii="Times New Roman" w:eastAsia="Times New Roman" w:hAnsi="Times New Roman" w:cs="Times New Roman"/>
-          <w:sz w:val="26"/>
-          <w:szCs w:val="26"/>
-          <w:lang w:val="en-US"/>
-        </w:rPr>
-      </w:pPr>
-      <w:r>
-        <w:rPr>
-          <w:rFonts w:ascii="Times New Roman" w:eastAsia="Times New Roman" w:hAnsi="Times New Roman" w:cs="Times New Roman"/>
-          <w:sz w:val="26"/>
-          <w:szCs w:val="26"/>
-          <w:lang w:val="en-US"/>
-        </w:rPr>
-        <w:t>This robust system architecture provides a reliable framework for the synchronized recording and management of complex datasets, ensuring that the data collected is both accurate and comprehensive for subsequent analysis.</w:t>
-      </w:r>
-    </w:p>
-    <w:p>
-      <w:pPr>
-        <w:spacing w:before="240" w:after="240"/>
-        <w:rPr>
-          <w:rFonts w:ascii="Times New Roman" w:eastAsia="Times New Roman" w:hAnsi="Times New Roman" w:cs="Times New Roman"/>
-          <w:sz w:val="30"/>
-          <w:szCs w:val="30"/>
-          <w:lang w:val="en-US"/>
-        </w:rPr>
-      </w:pPr>
-    </w:p>
-    <w:p>
-      <w:pPr>
-        <w:rPr>
-          <w:lang w:val="en-US"/>
-        </w:rPr>
-      </w:pPr>
-    </w:p>
-    <w:p>
-      <w:pPr>
-        <w:rPr>
-          <w:lang w:val="en-US"/>
-        </w:rPr>
-      </w:pPr>
-    </w:p>
-    <w:p>
-      <w:pPr>
-        <w:rPr>
-          <w:lang w:val="en-US"/>
-        </w:rPr>
-      </w:pPr>
-    </w:p>
-    <w:p>
-      <w:pPr>
-        <w:rPr>
-          <w:lang w:val="en-US"/>
-        </w:rPr>
-      </w:pPr>
-    </w:p>
-    <w:p>
-      <w:pPr>
-        <w:rPr>
-          <w:lang w:val="en-US"/>
-        </w:rPr>
-      </w:pPr>
-    </w:p>
-    <w:p>
-      <w:pPr>
-        <w:rPr>
-          <w:lang w:val="en-US"/>
-        </w:rPr>
-      </w:pPr>
-    </w:p>
-    <w:p>
-      <w:pPr>
-        <w:rPr>
-          <w:lang w:val="en-US"/>
-        </w:rPr>
-      </w:pPr>
-    </w:p>
-    <w:p>
-      <w:pPr>
-        <w:rPr>
-          <w:lang w:val="en-US"/>
-        </w:rPr>
-      </w:pPr>
-    </w:p>
-    <w:p>
-      <w:pPr>
-        <w:rPr>
-          <w:lang w:val="en-US"/>
-        </w:rPr>
-      </w:pPr>
+          <w:sz w:val="26"/>
+          <w:szCs w:val="26"/>
+          <w:lang w:val="en-US"/>
+        </w:rPr>
+      </w:pPr>
+      <w:bookmarkStart w:id="15" w:name="_vizssxjv9s87" w:colFirst="0" w:colLast="0"/>
+      <w:bookmarkEnd w:id="15"/>
+      <w:r>
+        <w:rPr>
+          <w:rFonts w:ascii="Times New Roman" w:eastAsia="Times New Roman" w:hAnsi="Times New Roman" w:cs="Times New Roman"/>
+          <w:b/>
+          <w:color w:val="000000"/>
+          <w:sz w:val="26"/>
+          <w:szCs w:val="26"/>
+          <w:lang w:val="en-US"/>
+        </w:rPr>
+        <w:lastRenderedPageBreak/>
+        <w:br/>
+      </w:r>
+      <w:r>
+        <w:rPr>
+          <w:rFonts w:ascii="Times New Roman" w:eastAsia="Times New Roman" w:hAnsi="Times New Roman" w:cs="Times New Roman"/>
+          <w:b/>
+          <w:color w:val="000000"/>
+          <w:sz w:val="26"/>
+          <w:szCs w:val="26"/>
+          <w:lang w:val="en-US"/>
+        </w:rPr>
+        <w:t>Handling Asynchronous Device Integration</w:t>
+      </w:r>
     </w:p>
     <w:p>
       <w:pPr>
@@ -2035,17 +2795,282 @@
         <w:spacing w:before="280"/>
         <w:rPr>
           <w:rFonts w:ascii="Times New Roman" w:eastAsia="Times New Roman" w:hAnsi="Times New Roman" w:cs="Times New Roman"/>
-          <w:b/>
-          <w:color w:val="000000"/>
-          <w:sz w:val="50"/>
-          <w:szCs w:val="50"/>
-          <w:lang w:val="en-US"/>
-        </w:rPr>
-      </w:pPr>
-      <w:bookmarkStart w:id="13" w:name="_9oogn01ng3nh" w:colFirst="0" w:colLast="0"/>
-      <w:bookmarkEnd w:id="13"/>
-      <w:r>
-        <w:rPr>
+          <w:sz w:val="26"/>
+          <w:szCs w:val="26"/>
+          <w:lang w:val="en-US"/>
+        </w:rPr>
+      </w:pPr>
+      <w:r>
+        <w:rPr>
+          <w:rFonts w:ascii="Times New Roman" w:eastAsia="Times New Roman" w:hAnsi="Times New Roman" w:cs="Times New Roman"/>
+          <w:sz w:val="26"/>
+          <w:szCs w:val="26"/>
+          <w:lang w:val="en-US"/>
+        </w:rPr>
+        <w:t xml:space="preserve">A </w:t>
+      </w:r>
+      <w:r>
+        <w:rPr>
+          <w:rFonts w:ascii="Times New Roman" w:eastAsia="Times New Roman" w:hAnsi="Times New Roman" w:cs="Times New Roman"/>
+          <w:sz w:val="26"/>
+          <w:szCs w:val="26"/>
+          <w:lang w:val="en-US"/>
+        </w:rPr>
+        <w:t xml:space="preserve">significant challenge that our system helps deal with is synching the recordings from both devices. This proves to be a challenging task because the </w:t>
+      </w:r>
+      <w:r>
+        <w:rPr>
+          <w:rFonts w:ascii="Times New Roman" w:eastAsia="Times New Roman" w:hAnsi="Times New Roman" w:cs="Times New Roman"/>
+          <w:sz w:val="26"/>
+          <w:szCs w:val="26"/>
+          <w:lang w:val="en-US"/>
+        </w:rPr>
+        <w:t>Kinect camera operates synchronously, while the G3 glasses communicate asynchronously</w:t>
+      </w:r>
+      <w:r>
+        <w:rPr>
+          <w:rFonts w:ascii="Times New Roman" w:eastAsia="Times New Roman" w:hAnsi="Times New Roman" w:cs="Times New Roman"/>
+          <w:sz w:val="26"/>
+          <w:szCs w:val="26"/>
+          <w:lang w:val="en-US"/>
+        </w:rPr>
+        <w:t xml:space="preserve">. </w:t>
+      </w:r>
+    </w:p>
+    <w:p>
+      <w:pPr>
+        <w:spacing w:before="240" w:after="240"/>
+        <w:rPr>
+          <w:rFonts w:ascii="Times New Roman" w:eastAsia="Times New Roman" w:hAnsi="Times New Roman" w:cs="Times New Roman"/>
+          <w:sz w:val="26"/>
+          <w:szCs w:val="26"/>
+          <w:lang w:val="en-US"/>
+        </w:rPr>
+      </w:pPr>
+      <w:r>
+        <w:rPr>
+          <w:rFonts w:ascii="Times New Roman" w:eastAsia="Times New Roman" w:hAnsi="Times New Roman" w:cs="Times New Roman"/>
+          <w:sz w:val="26"/>
+          <w:szCs w:val="26"/>
+          <w:lang w:val="en-US"/>
+        </w:rPr>
+        <w:t xml:space="preserve">To </w:t>
+      </w:r>
+      <w:r>
+        <w:rPr>
+          <w:rFonts w:ascii="Times New Roman" w:eastAsia="Times New Roman" w:hAnsi="Times New Roman" w:cs="Times New Roman"/>
+          <w:sz w:val="26"/>
+          <w:szCs w:val="26"/>
+          <w:lang w:val="en-US"/>
+        </w:rPr>
+        <w:t>deal with this challenge</w:t>
+      </w:r>
+      <w:r>
+        <w:rPr>
+          <w:rFonts w:ascii="Times New Roman" w:eastAsia="Times New Roman" w:hAnsi="Times New Roman" w:cs="Times New Roman"/>
+          <w:sz w:val="26"/>
+          <w:szCs w:val="26"/>
+          <w:lang w:val="en-US"/>
+        </w:rPr>
+        <w:t xml:space="preserve">, several architectural decisions were made. Each hub operates on a separate thread, with requests to the glasses handled in distinct threads to avoid blocking the user interface (UI) and to enable parallel actions across different hubs. Additionally, when recording with both the glasses and the Kinect, each device stores its recordings alongside a timestamp indicating the start of the recording session in a shared folder. </w:t>
+      </w:r>
+      <w:r>
+        <w:rPr>
+          <w:rFonts w:ascii="Times New Roman" w:eastAsia="Times New Roman" w:hAnsi="Times New Roman" w:cs="Times New Roman"/>
+          <w:sz w:val="26"/>
+          <w:szCs w:val="26"/>
+          <w:lang w:val="en-US"/>
+        </w:rPr>
+        <w:br/>
+      </w:r>
+      <w:r>
+        <w:rPr>
+          <w:rFonts w:ascii="Times New Roman" w:eastAsia="Times New Roman" w:hAnsi="Times New Roman" w:cs="Times New Roman"/>
+          <w:sz w:val="26"/>
+          <w:szCs w:val="26"/>
+          <w:lang w:val="en-US"/>
+        </w:rPr>
+        <w:t>These timestamps are later used to synchronize and align the data from the glasses and Kinect, resulting in aligned Kinect data</w:t>
+      </w:r>
+      <w:r>
+        <w:rPr>
+          <w:rFonts w:ascii="Times New Roman" w:eastAsia="Times New Roman" w:hAnsi="Times New Roman" w:cs="Times New Roman"/>
+          <w:sz w:val="26"/>
+          <w:szCs w:val="26"/>
+          <w:lang w:val="en-US"/>
+        </w:rPr>
+        <w:t xml:space="preserve"> with </w:t>
+      </w:r>
+      <w:r>
+        <w:rPr>
+          <w:rFonts w:ascii="Times New Roman" w:eastAsia="Times New Roman" w:hAnsi="Times New Roman" w:cs="Times New Roman"/>
+          <w:sz w:val="26"/>
+          <w:szCs w:val="26"/>
+          <w:lang w:val="en-US"/>
+        </w:rPr>
+        <w:t>G3 glasses data.</w:t>
+      </w:r>
+    </w:p>
+    <w:p>
+      <w:pPr>
+        <w:spacing w:before="240" w:after="240"/>
+        <w:rPr>
+          <w:rFonts w:ascii="Times New Roman" w:eastAsia="Times New Roman" w:hAnsi="Times New Roman" w:cs="Times New Roman"/>
+          <w:sz w:val="26"/>
+          <w:szCs w:val="26"/>
+          <w:lang w:val="en-US"/>
+        </w:rPr>
+      </w:pPr>
+      <w:r>
+        <w:rPr>
+          <w:rFonts w:ascii="Times New Roman" w:eastAsia="Times New Roman" w:hAnsi="Times New Roman" w:cs="Times New Roman"/>
+          <w:sz w:val="26"/>
+          <w:szCs w:val="26"/>
+          <w:lang w:val="en-US"/>
+        </w:rPr>
+        <w:t>To ensure efficiency and avoid redundancy, each hub within the system follows a singleton design pattern, ensuring that only one instance of each hub exists at any time. This is particularly important for the Glasses Hub, where stopping recordings correctly is essential to prevent the glasses from continuing to record unnecessarily, which could lead to battery drain or excessive storage consumption on the SD card.</w:t>
+      </w:r>
+    </w:p>
+    <w:p>
+      <w:pPr>
+        <w:spacing w:before="240" w:after="240"/>
+        <w:rPr>
+          <w:rFonts w:ascii="Times New Roman" w:eastAsia="Times New Roman" w:hAnsi="Times New Roman" w:cs="Times New Roman"/>
+          <w:sz w:val="26"/>
+          <w:szCs w:val="26"/>
+          <w:lang w:val="en-US"/>
+        </w:rPr>
+      </w:pPr>
+      <w:r>
+        <w:rPr>
+          <w:rFonts w:ascii="Times New Roman" w:eastAsia="Times New Roman" w:hAnsi="Times New Roman" w:cs="Times New Roman"/>
+          <w:sz w:val="26"/>
+          <w:szCs w:val="26"/>
+          <w:lang w:val="en-US"/>
+        </w:rPr>
+        <w:t xml:space="preserve">The system is implemented in Python, utilizing the </w:t>
+      </w:r>
+      <w:r>
+        <w:rPr>
+          <w:rFonts w:ascii="Times New Roman" w:eastAsia="Times New Roman" w:hAnsi="Times New Roman" w:cs="Times New Roman"/>
+          <w:b/>
+          <w:sz w:val="26"/>
+          <w:szCs w:val="26"/>
+          <w:lang w:val="en-US"/>
+        </w:rPr>
+        <w:t>PyQt5</w:t>
+      </w:r>
+      <w:r>
+        <w:rPr>
+          <w:rFonts w:ascii="Times New Roman" w:eastAsia="Times New Roman" w:hAnsi="Times New Roman" w:cs="Times New Roman"/>
+          <w:sz w:val="26"/>
+          <w:szCs w:val="26"/>
+          <w:lang w:val="en-US"/>
+        </w:rPr>
+        <w:t xml:space="preserve"> library for the graphical user interface (GUI) and handling asynchronous operations. The use of PyQt5 allowed us to design a responsive and user-friendly interface, despite the challenges</w:t>
+      </w:r>
+      <w:r>
+        <w:rPr>
+          <w:rFonts w:ascii="Times New Roman" w:eastAsia="Times New Roman" w:hAnsi="Times New Roman" w:cs="Times New Roman"/>
+          <w:sz w:val="26"/>
+          <w:szCs w:val="26"/>
+          <w:lang w:val="en-US"/>
+        </w:rPr>
+        <w:t xml:space="preserve"> described earlier</w:t>
+      </w:r>
+      <w:r>
+        <w:rPr>
+          <w:rFonts w:ascii="Times New Roman" w:eastAsia="Times New Roman" w:hAnsi="Times New Roman" w:cs="Times New Roman"/>
+          <w:sz w:val="26"/>
+          <w:szCs w:val="26"/>
+          <w:lang w:val="en-US"/>
+        </w:rPr>
+        <w:t xml:space="preserve">. </w:t>
+      </w:r>
+    </w:p>
+    <w:p>
+      <w:pPr>
+        <w:spacing w:before="240" w:after="240"/>
+        <w:rPr>
+          <w:rFonts w:ascii="Times New Roman" w:eastAsia="Times New Roman" w:hAnsi="Times New Roman" w:cs="Times New Roman"/>
+          <w:sz w:val="26"/>
+          <w:szCs w:val="26"/>
+          <w:lang w:val="en-US"/>
+        </w:rPr>
+      </w:pPr>
+      <w:r>
+        <w:rPr>
+          <w:rFonts w:ascii="Times New Roman" w:eastAsia="Times New Roman" w:hAnsi="Times New Roman" w:cs="Times New Roman"/>
+          <w:sz w:val="26"/>
+          <w:szCs w:val="26"/>
+          <w:lang w:val="en-US"/>
+        </w:rPr>
+        <w:t xml:space="preserve">Overall, this system architecture provides a reliable framework for </w:t>
+      </w:r>
+      <w:r>
+        <w:rPr>
+          <w:rFonts w:ascii="Times New Roman" w:eastAsia="Times New Roman" w:hAnsi="Times New Roman" w:cs="Times New Roman"/>
+          <w:sz w:val="26"/>
+          <w:szCs w:val="26"/>
+          <w:lang w:val="en-US"/>
+        </w:rPr>
+        <w:t>dealing with this challenge</w:t>
+      </w:r>
+      <w:r>
+        <w:rPr>
+          <w:rFonts w:ascii="Times New Roman" w:eastAsia="Times New Roman" w:hAnsi="Times New Roman" w:cs="Times New Roman"/>
+          <w:sz w:val="26"/>
+          <w:szCs w:val="26"/>
+          <w:lang w:val="en-US"/>
+        </w:rPr>
+        <w:t xml:space="preserve">. Once the G3 glasses and Kinect are set up, the user simply presses the "start recording" button in the main hub, and the system handles the rest. </w:t>
+      </w:r>
+      <w:r>
+        <w:rPr>
+          <w:rFonts w:ascii="Times New Roman" w:eastAsia="Times New Roman" w:hAnsi="Times New Roman" w:cs="Times New Roman"/>
+          <w:sz w:val="26"/>
+          <w:szCs w:val="26"/>
+          <w:lang w:val="en-US"/>
+        </w:rPr>
+        <w:t xml:space="preserve">Recording from the Kinect and the glasses in parallel, downloading data and saving it with the starting timestamp of each device. Thus, </w:t>
+      </w:r>
+      <w:r>
+        <w:rPr>
+          <w:rFonts w:ascii="Times New Roman" w:eastAsia="Times New Roman" w:hAnsi="Times New Roman" w:cs="Times New Roman"/>
+          <w:sz w:val="26"/>
+          <w:szCs w:val="26"/>
+          <w:lang w:val="en-US"/>
+        </w:rPr>
+        <w:t xml:space="preserve">the data is ready for subsequent data processing </w:t>
+      </w:r>
+      <w:r>
+        <w:rPr>
+          <w:rFonts w:ascii="Times New Roman" w:eastAsia="Times New Roman" w:hAnsi="Times New Roman" w:cs="Times New Roman"/>
+          <w:sz w:val="26"/>
+          <w:szCs w:val="26"/>
+          <w:lang w:val="en-US"/>
+        </w:rPr>
+        <w:t>steps.</w:t>
+      </w:r>
+    </w:p>
+    <w:p>
+      <w:pPr>
+        <w:rPr>
+          <w:rFonts w:ascii="Times New Roman" w:eastAsia="Times New Roman" w:hAnsi="Times New Roman" w:cs="Times New Roman"/>
+          <w:b/>
+          <w:color w:val="000000"/>
+          <w:sz w:val="30"/>
+          <w:szCs w:val="30"/>
+          <w:lang w:val="en-US"/>
+        </w:rPr>
+      </w:pPr>
+      <w:r>
+        <w:rPr>
+          <w:rFonts w:ascii="Times New Roman" w:eastAsia="Times New Roman" w:hAnsi="Times New Roman" w:cs="Times New Roman"/>
+          <w:b/>
+          <w:color w:val="000000"/>
+          <w:sz w:val="30"/>
+          <w:szCs w:val="30"/>
           <w:lang w:val="en-US"/>
         </w:rPr>
         <w:br w:type="page"/>
@@ -2076,47 +3101,50 @@
           <w:lang w:val="en-US"/>
         </w:rPr>
         <w:lastRenderedPageBreak/>
-        <w:t>Methodology</w:t>
-      </w:r>
-    </w:p>
-    <w:p>
-      <w:pPr>
-        <w:pStyle w:val="4"/>
-        <w:keepNext w:val="0"/>
-        <w:keepLines w:val="0"/>
-        <w:spacing w:before="240" w:after="40"/>
-        <w:rPr>
-          <w:rFonts w:ascii="Times New Roman" w:eastAsia="Times New Roman" w:hAnsi="Times New Roman" w:cs="Times New Roman"/>
-          <w:b/>
-          <w:color w:val="000000"/>
-          <w:sz w:val="26"/>
-          <w:szCs w:val="26"/>
-          <w:lang w:val="en-US"/>
-        </w:rPr>
-      </w:pPr>
-      <w:bookmarkStart w:id="14" w:name="_nz1nfau5kruq" w:colFirst="0" w:colLast="0"/>
-      <w:bookmarkEnd w:id="14"/>
-      <w:r>
-        <w:rPr>
-          <w:rFonts w:ascii="Times New Roman" w:eastAsia="Times New Roman" w:hAnsi="Times New Roman" w:cs="Times New Roman"/>
-          <w:bCs/>
-          <w:color w:val="000000"/>
-          <w:sz w:val="26"/>
-          <w:szCs w:val="26"/>
-          <w:lang w:val="en-US"/>
-        </w:rPr>
-        <w:t xml:space="preserve">This section describes the methodology of the </w:t>
-      </w:r>
-      <w:r>
-        <w:rPr>
-          <w:rFonts w:ascii="Times New Roman" w:eastAsia="Times New Roman" w:hAnsi="Times New Roman" w:cs="Times New Roman"/>
-          <w:b/>
-          <w:color w:val="000000"/>
-          <w:sz w:val="26"/>
-          <w:szCs w:val="26"/>
-          <w:lang w:val="en-US"/>
-        </w:rPr>
-        <w:t>Dataset Creation Process</w:t>
+        <w:t>Applying the methodology</w:t>
+      </w:r>
+    </w:p>
+    <w:p>
+      <w:pPr>
+        <w:rPr>
+          <w:lang w:val="en-US"/>
+        </w:rPr>
+      </w:pPr>
+      <w:r>
+        <w:rPr>
+          <w:rFonts w:ascii="Times New Roman" w:eastAsia="Times New Roman" w:hAnsi="Times New Roman" w:cs="Times New Roman"/>
+          <w:sz w:val="26"/>
+          <w:szCs w:val="26"/>
+          <w:lang w:val="en-US"/>
+        </w:rPr>
+        <w:t>Th</w:t>
+      </w:r>
+      <w:r>
+        <w:rPr>
+          <w:rFonts w:ascii="Times New Roman" w:eastAsia="Times New Roman" w:hAnsi="Times New Roman" w:cs="Times New Roman"/>
+          <w:sz w:val="26"/>
+          <w:szCs w:val="26"/>
+          <w:lang w:val="en-US"/>
+        </w:rPr>
+        <w:t xml:space="preserve">is section describes how the methodology can be implemented using the system that </w:t>
+      </w:r>
+      <w:r>
+        <w:rPr>
+          <w:rFonts w:ascii="Times New Roman" w:eastAsia="Times New Roman" w:hAnsi="Times New Roman" w:cs="Times New Roman"/>
+          <w:sz w:val="26"/>
+          <w:szCs w:val="26"/>
+          <w:lang w:val="en-US"/>
+        </w:rPr>
+        <w:t>was</w:t>
+      </w:r>
+      <w:r>
+        <w:rPr>
+          <w:rFonts w:ascii="Times New Roman" w:eastAsia="Times New Roman" w:hAnsi="Times New Roman" w:cs="Times New Roman"/>
+          <w:sz w:val="26"/>
+          <w:szCs w:val="26"/>
+          <w:lang w:val="en-US"/>
+        </w:rPr>
+        <w:t xml:space="preserve"> described in the last chapter.</w:t>
       </w:r>
     </w:p>
     <w:p>
@@ -2127,315 +3155,11 @@
         <w:spacing w:before="240" w:after="240"/>
         <w:rPr>
           <w:rFonts w:ascii="Times New Roman" w:eastAsia="Times New Roman" w:hAnsi="Times New Roman" w:cs="Times New Roman"/>
-          <w:color w:val="000000"/>
-          <w:sz w:val="26"/>
-          <w:szCs w:val="26"/>
-          <w:lang w:val="en-US"/>
-        </w:rPr>
-      </w:pPr>
-      <w:r>
-        <w:rPr>
-          <w:rFonts w:ascii="Times New Roman" w:eastAsia="Times New Roman" w:hAnsi="Times New Roman" w:cs="Times New Roman"/>
-          <w:color w:val="000000"/>
-          <w:sz w:val="26"/>
-          <w:szCs w:val="26"/>
-          <w:lang w:val="en-US"/>
-        </w:rPr>
-        <w:t>The dataset is composed of high-resolution RGB images captured using the Azure Kinect camera, and it is generated through a four-stage process:</w:t>
-      </w:r>
-    </w:p>
-    <w:p>
-      <w:pPr>
-        <w:pStyle w:val="3"/>
-        <w:keepNext w:val="0"/>
-        <w:keepLines w:val="0"/>
-        <w:numPr>
-          <w:ilvl w:val="0"/>
-          <w:numId w:val="8"/>
-        </w:numPr>
-        <w:spacing w:before="240" w:after="0"/>
-        <w:rPr>
-          <w:rFonts w:ascii="Times New Roman" w:eastAsia="Times New Roman" w:hAnsi="Times New Roman" w:cs="Times New Roman"/>
-          <w:color w:val="000000"/>
-          <w:sz w:val="26"/>
-          <w:szCs w:val="26"/>
-          <w:lang w:val="en-US"/>
-        </w:rPr>
-      </w:pPr>
-      <w:r>
-        <w:rPr>
-          <w:rFonts w:ascii="Times New Roman" w:eastAsia="Times New Roman" w:hAnsi="Times New Roman" w:cs="Times New Roman"/>
-          <w:b/>
-          <w:color w:val="000000"/>
-          <w:sz w:val="26"/>
-          <w:szCs w:val="26"/>
-          <w:lang w:val="en-US"/>
-        </w:rPr>
-        <w:t>Data Acquisition from Multiple Perspectives:</w:t>
-      </w:r>
-      <w:r>
-        <w:rPr>
-          <w:rFonts w:ascii="Times New Roman" w:eastAsia="Times New Roman" w:hAnsi="Times New Roman" w:cs="Times New Roman"/>
-          <w:b/>
-          <w:color w:val="000000"/>
-          <w:sz w:val="26"/>
-          <w:szCs w:val="26"/>
-          <w:lang w:val="en-US"/>
-        </w:rPr>
-        <w:br/>
-      </w:r>
-      <w:r>
-        <w:rPr>
-          <w:rFonts w:ascii="Times New Roman" w:eastAsia="Times New Roman" w:hAnsi="Times New Roman" w:cs="Times New Roman"/>
-          <w:color w:val="000000"/>
-          <w:sz w:val="26"/>
-          <w:szCs w:val="26"/>
-          <w:lang w:val="en-US"/>
-        </w:rPr>
-        <w:t>The first stage involves the simultaneous recording of the subject from two distinct perspectives: the scene camera, represented by the Azure Kinect, and the Tobii Pro G3 glasses, which capture the gaze vector. The combination of these two data sources is crucial for accurately determining the subject's gaze direction relative to the surrounding environment. To facilitate precise tracking, we employed April Tags (</w:t>
-      </w:r>
-      <w:proofErr w:type="gramStart"/>
-      <w:r>
-        <w:rPr>
-          <w:rFonts w:ascii="Times New Roman" w:eastAsia="Times New Roman" w:hAnsi="Times New Roman" w:cs="Times New Roman"/>
-          <w:color w:val="000000"/>
-          <w:sz w:val="26"/>
-          <w:szCs w:val="26"/>
-          <w:lang w:val="en-US"/>
-        </w:rPr>
-        <w:t>similar to</w:t>
-      </w:r>
-      <w:proofErr w:type="gramEnd"/>
-      <w:r>
-        <w:rPr>
-          <w:rFonts w:ascii="Times New Roman" w:eastAsia="Times New Roman" w:hAnsi="Times New Roman" w:cs="Times New Roman"/>
-          <w:color w:val="000000"/>
-          <w:sz w:val="26"/>
-          <w:szCs w:val="26"/>
-          <w:lang w:val="en-US"/>
-        </w:rPr>
-        <w:t xml:space="preserve"> QR codes), which serve as reference points for determining the rotation and location of the head within each image frame.</w:t>
-      </w:r>
-    </w:p>
-    <w:p>
-      <w:pPr>
-        <w:pStyle w:val="3"/>
-        <w:keepNext w:val="0"/>
-        <w:keepLines w:val="0"/>
-        <w:numPr>
-          <w:ilvl w:val="0"/>
-          <w:numId w:val="8"/>
-        </w:numPr>
-        <w:spacing w:before="0" w:after="0"/>
-        <w:rPr>
-          <w:rFonts w:ascii="Times New Roman" w:eastAsia="Times New Roman" w:hAnsi="Times New Roman" w:cs="Times New Roman"/>
-          <w:color w:val="000000"/>
-          <w:sz w:val="26"/>
-          <w:szCs w:val="26"/>
-          <w:lang w:val="en-US"/>
-        </w:rPr>
-      </w:pPr>
-      <w:r>
-        <w:rPr>
-          <w:rFonts w:ascii="Times New Roman" w:eastAsia="Times New Roman" w:hAnsi="Times New Roman" w:cs="Times New Roman"/>
-          <w:b/>
-          <w:color w:val="000000"/>
-          <w:sz w:val="26"/>
-          <w:szCs w:val="26"/>
-          <w:lang w:val="en-US"/>
-        </w:rPr>
-        <w:t>Synchronization of Visual Data:</w:t>
-      </w:r>
-      <w:r>
-        <w:rPr>
-          <w:rFonts w:ascii="Times New Roman" w:eastAsia="Times New Roman" w:hAnsi="Times New Roman" w:cs="Times New Roman"/>
-          <w:b/>
-          <w:color w:val="000000"/>
-          <w:sz w:val="26"/>
-          <w:szCs w:val="26"/>
-          <w:lang w:val="en-US"/>
-        </w:rPr>
-        <w:br/>
-      </w:r>
-      <w:r>
-        <w:rPr>
-          <w:rFonts w:ascii="Times New Roman" w:eastAsia="Times New Roman" w:hAnsi="Times New Roman" w:cs="Times New Roman"/>
-          <w:color w:val="000000"/>
-          <w:sz w:val="26"/>
-          <w:szCs w:val="26"/>
-          <w:lang w:val="en-US"/>
-        </w:rPr>
-        <w:t xml:space="preserve">The second stage focuses on synchronizing the captured images from both the Kinect and G3 glasses. This synchronization is achieved through our </w:t>
-      </w:r>
-      <w:r>
-        <w:rPr>
-          <w:rFonts w:ascii="Times New Roman" w:eastAsia="Times New Roman" w:hAnsi="Times New Roman" w:cs="Times New Roman"/>
-          <w:b/>
-          <w:color w:val="000000"/>
-          <w:sz w:val="26"/>
-          <w:szCs w:val="26"/>
-          <w:lang w:val="en-US"/>
-        </w:rPr>
-        <w:t>Frame Pre-Processor Module</w:t>
-      </w:r>
-      <w:r>
-        <w:rPr>
-          <w:rFonts w:ascii="Times New Roman" w:eastAsia="Times New Roman" w:hAnsi="Times New Roman" w:cs="Times New Roman"/>
-          <w:color w:val="000000"/>
-          <w:sz w:val="26"/>
-          <w:szCs w:val="26"/>
-          <w:lang w:val="en-US"/>
-        </w:rPr>
-        <w:t>, which aligns the timestamps of each image with the respective start timestamps of the recording devices. This step is vital for ensuring that the data from both sources is temporally aligned, enabling accurate pairing of gaze vectors with corresponding scene images.</w:t>
-      </w:r>
-    </w:p>
-    <w:p>
-      <w:pPr>
-        <w:pStyle w:val="3"/>
-        <w:keepNext w:val="0"/>
-        <w:keepLines w:val="0"/>
-        <w:numPr>
-          <w:ilvl w:val="0"/>
-          <w:numId w:val="8"/>
-        </w:numPr>
-        <w:spacing w:before="0" w:after="0"/>
-        <w:rPr>
-          <w:rFonts w:ascii="Times New Roman" w:eastAsia="Times New Roman" w:hAnsi="Times New Roman" w:cs="Times New Roman"/>
-          <w:color w:val="000000"/>
-          <w:sz w:val="26"/>
-          <w:szCs w:val="26"/>
-          <w:lang w:val="en-US"/>
-        </w:rPr>
-      </w:pPr>
-      <w:r>
-        <w:rPr>
-          <w:rFonts w:ascii="Times New Roman" w:eastAsia="Times New Roman" w:hAnsi="Times New Roman" w:cs="Times New Roman"/>
-          <w:b/>
-          <w:color w:val="000000"/>
-          <w:sz w:val="26"/>
-          <w:szCs w:val="26"/>
-          <w:lang w:val="en-US"/>
-        </w:rPr>
-        <w:t>Head Pose Estimation:</w:t>
-      </w:r>
-      <w:r>
-        <w:rPr>
-          <w:rFonts w:ascii="Times New Roman" w:eastAsia="Times New Roman" w:hAnsi="Times New Roman" w:cs="Times New Roman"/>
-          <w:b/>
-          <w:color w:val="000000"/>
-          <w:sz w:val="26"/>
-          <w:szCs w:val="26"/>
-          <w:lang w:val="en-US"/>
-        </w:rPr>
-        <w:br/>
-      </w:r>
-      <w:r>
-        <w:rPr>
-          <w:rFonts w:ascii="Times New Roman" w:eastAsia="Times New Roman" w:hAnsi="Times New Roman" w:cs="Times New Roman"/>
-          <w:color w:val="000000"/>
-          <w:sz w:val="26"/>
-          <w:szCs w:val="26"/>
-          <w:lang w:val="en-US"/>
-        </w:rPr>
-        <w:t xml:space="preserve">Once the visual data is synchronized, the third stage involves calculating the head pose rotation from the scene camera's point of view. This step utilizes the April Tags embedded in the recorded images to accurately estimate the subject's head orientation relative to the scene. For this stage, we collaborated with DLR, who provided their expertise in extracting and analyzing the rotational data from the April Tags. </w:t>
-      </w:r>
-    </w:p>
-    <w:p>
-      <w:pPr>
-        <w:pStyle w:val="3"/>
-        <w:keepNext w:val="0"/>
-        <w:keepLines w:val="0"/>
-        <w:numPr>
-          <w:ilvl w:val="0"/>
-          <w:numId w:val="8"/>
-        </w:numPr>
-        <w:spacing w:before="0" w:after="240"/>
-        <w:rPr>
-          <w:rFonts w:ascii="Times New Roman" w:eastAsia="Times New Roman" w:hAnsi="Times New Roman" w:cs="Times New Roman"/>
-          <w:color w:val="000000"/>
-          <w:sz w:val="26"/>
-          <w:szCs w:val="26"/>
-          <w:lang w:val="en-US"/>
-        </w:rPr>
-      </w:pPr>
-      <w:bookmarkStart w:id="15" w:name="_x3tyz4x00ow" w:colFirst="0" w:colLast="0"/>
-      <w:bookmarkEnd w:id="15"/>
-      <w:r>
-        <w:rPr>
-          <w:rFonts w:ascii="Times New Roman" w:eastAsia="Times New Roman" w:hAnsi="Times New Roman" w:cs="Times New Roman"/>
-          <w:b/>
-          <w:color w:val="000000"/>
-          <w:sz w:val="26"/>
-          <w:szCs w:val="26"/>
-          <w:lang w:val="en-US"/>
-        </w:rPr>
-        <w:t>Gaze Vector Transformation:</w:t>
-      </w:r>
-      <w:r>
-        <w:rPr>
-          <w:rFonts w:ascii="Times New Roman" w:eastAsia="Times New Roman" w:hAnsi="Times New Roman" w:cs="Times New Roman"/>
-          <w:b/>
-          <w:color w:val="000000"/>
-          <w:sz w:val="26"/>
-          <w:szCs w:val="26"/>
-          <w:lang w:val="en-US"/>
-        </w:rPr>
-        <w:br/>
-      </w:r>
-      <w:r>
-        <w:rPr>
-          <w:rFonts w:ascii="Times New Roman" w:eastAsia="Times New Roman" w:hAnsi="Times New Roman" w:cs="Times New Roman"/>
-          <w:color w:val="000000"/>
-          <w:sz w:val="26"/>
-          <w:szCs w:val="26"/>
-          <w:lang w:val="en-US"/>
-        </w:rPr>
-        <w:t>The final stage involves combining the calculated head pose rotation with the gaze vector captured by the G3 glasses. By transforming the gaze vector from the glasses' point of view to the scene camera's perspective, we obtain the final labeled dataset. Each RGB image is now associated with a gaze vector that reflects where the subject was looking within the scene.</w:t>
-      </w:r>
-    </w:p>
-    <w:p>
-      <w:pPr>
-        <w:pStyle w:val="3"/>
-        <w:keepNext w:val="0"/>
-        <w:keepLines w:val="0"/>
-        <w:spacing w:before="240" w:after="240"/>
-        <w:rPr>
-          <w:rFonts w:ascii="Times New Roman" w:eastAsia="Times New Roman" w:hAnsi="Times New Roman" w:cs="Times New Roman"/>
-          <w:b/>
-          <w:color w:val="000000"/>
-          <w:sz w:val="26"/>
-          <w:szCs w:val="26"/>
-          <w:lang w:val="en-US"/>
-        </w:rPr>
-      </w:pPr>
-      <w:bookmarkStart w:id="16" w:name="_4bjk4z9xsse" w:colFirst="0" w:colLast="0"/>
-      <w:bookmarkEnd w:id="16"/>
-      <w:r>
-        <w:rPr>
-          <w:rFonts w:ascii="Times New Roman" w:eastAsia="Times New Roman" w:hAnsi="Times New Roman" w:cs="Times New Roman"/>
-          <w:color w:val="000000"/>
-          <w:sz w:val="26"/>
-          <w:szCs w:val="26"/>
-          <w:lang w:val="en-US"/>
-        </w:rPr>
-        <w:t>This methodological framework ensures that the dataset is both accurate and reliable, providing a robust foundation for future research in gaze detection. The following sections will provide a detailed breakdown of each step, including the technical processes and algorithms involved.</w:t>
-      </w:r>
-    </w:p>
-    <w:p>
-      <w:pPr>
-        <w:pStyle w:val="3"/>
-        <w:keepNext w:val="0"/>
-        <w:keepLines w:val="0"/>
-        <w:spacing w:before="240" w:after="240"/>
-        <w:rPr>
-          <w:rFonts w:ascii="Times New Roman" w:eastAsia="Times New Roman" w:hAnsi="Times New Roman" w:cs="Times New Roman"/>
           <w:sz w:val="30"/>
           <w:szCs w:val="30"/>
           <w:lang w:val="en-US"/>
         </w:rPr>
       </w:pPr>
-      <w:bookmarkStart w:id="17" w:name="_w9v3pfrtpy51" w:colFirst="0" w:colLast="0"/>
-      <w:bookmarkEnd w:id="17"/>
       <w:r>
         <w:rPr>
           <w:rFonts w:ascii="Times New Roman" w:eastAsia="Times New Roman" w:hAnsi="Times New Roman" w:cs="Times New Roman"/>
@@ -2445,7 +3169,6 @@
           <w:szCs w:val="30"/>
           <w:lang w:val="en-US"/>
         </w:rPr>
-        <w:lastRenderedPageBreak/>
         <w:t xml:space="preserve">First stage: </w:t>
       </w:r>
       <w:r>
@@ -2645,17 +3368,15 @@
         </w:rPr>
         <w:t xml:space="preserve">After the data collection session is complete, recording should be stopped using the "Stop Recording" button in the Main Hub. Stopping the recording from the Main Hub ensures that both the Kinect and the G3 glasses cease recording simultaneously, </w:t>
       </w:r>
-      <w:proofErr w:type="gramStart"/>
-      <w:r>
-        <w:rPr>
-          <w:rFonts w:ascii="Times New Roman" w:eastAsia="Times New Roman" w:hAnsi="Times New Roman" w:cs="Times New Roman"/>
-          <w:sz w:val="26"/>
-          <w:szCs w:val="26"/>
-          <w:lang w:val="en-US"/>
-        </w:rPr>
-        <w:t>Although</w:t>
-      </w:r>
-      <w:proofErr w:type="gramEnd"/>
+      <w:r>
+        <w:rPr>
+          <w:rFonts w:ascii="Times New Roman" w:eastAsia="Times New Roman" w:hAnsi="Times New Roman" w:cs="Times New Roman"/>
+          <w:sz w:val="26"/>
+          <w:szCs w:val="26"/>
+          <w:lang w:val="en-US"/>
+        </w:rPr>
+        <w:t>although</w:t>
+      </w:r>
       <w:r>
         <w:rPr>
           <w:rFonts w:ascii="Times New Roman" w:eastAsia="Times New Roman" w:hAnsi="Times New Roman" w:cs="Times New Roman"/>
@@ -2721,8 +3442,8 @@
           <w:lang w:val="en-US"/>
         </w:rPr>
       </w:pPr>
-      <w:bookmarkStart w:id="18" w:name="_kcppc7foty7w" w:colFirst="0" w:colLast="0"/>
-      <w:bookmarkEnd w:id="18"/>
+      <w:bookmarkStart w:id="16" w:name="_kcppc7foty7w" w:colFirst="0" w:colLast="0"/>
+      <w:bookmarkEnd w:id="16"/>
       <w:r>
         <w:rPr>
           <w:lang w:val="en-US"/>
@@ -2743,8 +3464,8 @@
           <w:lang w:val="en-US"/>
         </w:rPr>
       </w:pPr>
-      <w:bookmarkStart w:id="19" w:name="_uoad06si3ln4" w:colFirst="0" w:colLast="0"/>
-      <w:bookmarkEnd w:id="19"/>
+      <w:bookmarkStart w:id="17" w:name="_uoad06si3ln4" w:colFirst="0" w:colLast="0"/>
+      <w:bookmarkEnd w:id="17"/>
       <w:r>
         <w:rPr>
           <w:rFonts w:ascii="Times New Roman" w:eastAsia="Times New Roman" w:hAnsi="Times New Roman" w:cs="Times New Roman"/>
@@ -2863,7 +3584,7 @@
           <w:szCs w:val="26"/>
           <w:lang w:val="en-US"/>
         </w:rPr>
-        <w:t xml:space="preserve"> that meticulously processes the Kinect images by attaching the gaze direction data captured by the G3 glasses to each image.</w:t>
+        <w:t xml:space="preserve"> that processes the Kinect images by attaching the gaze direction data captured by the G3 glasses to each image.</w:t>
       </w:r>
     </w:p>
     <w:p>
@@ -2881,8 +3602,8 @@
           <w:lang w:val="en-US"/>
         </w:rPr>
       </w:pPr>
-      <w:bookmarkStart w:id="20" w:name="_u0gs6m44jbkf" w:colFirst="0" w:colLast="0"/>
-      <w:bookmarkEnd w:id="20"/>
+      <w:bookmarkStart w:id="18" w:name="_u0gs6m44jbkf" w:colFirst="0" w:colLast="0"/>
+      <w:bookmarkEnd w:id="18"/>
       <w:r>
         <w:rPr>
           <w:rFonts w:ascii="Times New Roman" w:eastAsia="Times New Roman" w:hAnsi="Times New Roman" w:cs="Times New Roman"/>
@@ -3133,8 +3854,8 @@
           <w:lang w:val="en-US"/>
         </w:rPr>
       </w:pPr>
-      <w:bookmarkStart w:id="21" w:name="_twzf7i6g5f7o" w:colFirst="0" w:colLast="0"/>
-      <w:bookmarkEnd w:id="21"/>
+      <w:bookmarkStart w:id="19" w:name="_twzf7i6g5f7o" w:colFirst="0" w:colLast="0"/>
+      <w:bookmarkEnd w:id="19"/>
       <w:r>
         <w:rPr>
           <w:rFonts w:ascii="Times New Roman" w:eastAsia="Times New Roman" w:hAnsi="Times New Roman" w:cs="Times New Roman"/>
@@ -3689,8 +4410,8 @@
           <w:lang w:val="en-US"/>
         </w:rPr>
       </w:pPr>
-      <w:bookmarkStart w:id="22" w:name="_36qoju7tsf4h" w:colFirst="0" w:colLast="0"/>
-      <w:bookmarkEnd w:id="22"/>
+      <w:bookmarkStart w:id="20" w:name="_36qoju7tsf4h" w:colFirst="0" w:colLast="0"/>
+      <w:bookmarkEnd w:id="20"/>
       <w:r>
         <w:rPr>
           <w:rFonts w:ascii="Times New Roman" w:eastAsia="Times New Roman" w:hAnsi="Times New Roman" w:cs="Times New Roman"/>
@@ -3983,8 +4704,8 @@
           <w:lang w:val="en-US"/>
         </w:rPr>
       </w:pPr>
-      <w:bookmarkStart w:id="23" w:name="_y4tdtyej9ft2" w:colFirst="0" w:colLast="0"/>
-      <w:bookmarkEnd w:id="23"/>
+      <w:bookmarkStart w:id="21" w:name="_y4tdtyej9ft2" w:colFirst="0" w:colLast="0"/>
+      <w:bookmarkEnd w:id="21"/>
       <w:r>
         <w:rPr>
           <w:noProof/>
@@ -3993,7 +4714,7 @@
         <mc:AlternateContent>
           <mc:Choice Requires="wpg">
             <w:drawing>
-              <wp:anchor distT="0" distB="0" distL="114300" distR="114300" simplePos="0" relativeHeight="251671552" behindDoc="0" locked="0" layoutInCell="1" allowOverlap="1" wp14:anchorId="09570BB3" wp14:editId="3BBD379F">
+              <wp:anchor distT="0" distB="0" distL="114300" distR="114300" simplePos="0" relativeHeight="251660288" behindDoc="0" locked="0" layoutInCell="1" allowOverlap="1" wp14:anchorId="0024D682" wp14:editId="554413AF">
                 <wp:simplePos x="0" y="0"/>
                 <wp:positionH relativeFrom="column">
                   <wp:posOffset>2942590</wp:posOffset>
@@ -4026,7 +4747,7 @@
                           </pic:cNvPicPr>
                         </pic:nvPicPr>
                         <pic:blipFill rotWithShape="1">
-                          <a:blip r:embed="rId11" cstate="print">
+                          <a:blip r:embed="rId12" cstate="print">
                             <a:extLst>
                               <a:ext uri="{28A0092B-C50C-407E-A947-70E740481C1C}">
                                 <a14:useLocalDpi xmlns:a14="http://schemas.microsoft.com/office/drawing/2010/main" val="0"/>
@@ -4087,7 +4808,7 @@
                             <w:p>
                               <w:pPr>
                                 <w:rPr>
-                                  <w:rFonts w:ascii="David" w:hAnsi="David" w:cs="David" w:hint="cs"/>
+                                  <w:rFonts w:ascii="David" w:hAnsi="David" w:cs="David"/>
                                   <w:color w:val="FF0000"/>
                                   <w:rtl/>
                                   <w:lang w:val="en-US"/>
@@ -4133,7 +4854,7 @@
                             <w:p>
                               <w:pPr>
                                 <w:rPr>
-                                  <w:rFonts w:ascii="David" w:hAnsi="David" w:cs="David" w:hint="cs"/>
+                                  <w:rFonts w:ascii="David" w:hAnsi="David" w:cs="David"/>
                                   <w:color w:val="FF0000"/>
                                   <w:rtl/>
                                   <w:lang w:val="en-US"/>
@@ -4187,7 +4908,7 @@
                             <w:p>
                               <w:pPr>
                                 <w:rPr>
-                                  <w:rFonts w:ascii="David" w:hAnsi="David" w:cs="David" w:hint="cs"/>
+                                  <w:rFonts w:ascii="David" w:hAnsi="David" w:cs="David"/>
                                   <w:color w:val="FF0000"/>
                                   <w:rtl/>
                                   <w:lang w:val="en-US"/>
@@ -4241,7 +4962,7 @@
                             <w:p>
                               <w:pPr>
                                 <w:rPr>
-                                  <w:rFonts w:ascii="David" w:hAnsi="David" w:cs="David" w:hint="cs"/>
+                                  <w:rFonts w:ascii="David" w:hAnsi="David" w:cs="David"/>
                                   <w:color w:val="FF0000"/>
                                   <w:rtl/>
                                   <w:lang w:val="en-US"/>
@@ -4295,7 +5016,7 @@
                             <w:p>
                               <w:pPr>
                                 <w:rPr>
-                                  <w:rFonts w:ascii="David" w:hAnsi="David" w:cs="David" w:hint="cs"/>
+                                  <w:rFonts w:ascii="David" w:hAnsi="David" w:cs="David"/>
                                   <w:color w:val="FF0000"/>
                                   <w:rtl/>
                                   <w:lang w:val="en-US"/>
@@ -4331,7 +5052,7 @@
           </mc:Choice>
           <mc:Fallback>
             <w:pict>
-              <v:group w14:anchorId="09570BB3" id="קבוצה 2" o:spid="_x0000_s1026" style="position:absolute;margin-left:231.7pt;margin-top:101.4pt;width:246.95pt;height:220.8pt;z-index:251671552" coordsize="31362,28041" o:gfxdata="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">
+              <v:group w14:anchorId="0024D682" id="קבוצה 2" o:spid="_x0000_s1026" style="position:absolute;margin-left:231.7pt;margin-top:101.4pt;width:246.95pt;height:220.8pt;z-index:251660288" coordsize="31362,28041" o:gfxdata="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">
                 <v:shapetype id="_x0000_t75" coordsize="21600,21600" o:spt="75" o:preferrelative="t" path="m@4@5l@4@11@9@11@9@5xe" filled="f" stroked="f">
                   <v:stroke joinstyle="miter"/>
                   <v:formulas>
@@ -4352,7 +5073,7 @@
                   <o:lock v:ext="edit" aspectratio="t"/>
                 </v:shapetype>
                 <v:shape id="תמונה 1" o:spid="_x0000_s1027" type="#_x0000_t75" style="position:absolute;left:6299;width:25063;height:28041;visibility:visible;mso-wrap-style:square" o:gfxdata="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">
-                  <v:imagedata r:id="rId12" o:title="" croptop="12070f" cropbottom="20473f"/>
+                  <v:imagedata r:id="rId13" o:title="" croptop="12070f" cropbottom="20473f"/>
                   <v:shadow on="t" color="#333" opacity="42598f" origin="-.5,-.5" offset="2.74397mm,2.74397mm"/>
                 </v:shape>
                 <v:shapetype id="_x0000_t202" coordsize="21600,21600" o:spt="202" path="m,l,21600r21600,l21600,xe">
@@ -4365,7 +5086,7 @@
                       <w:p>
                         <w:pPr>
                           <w:rPr>
-                            <w:rFonts w:ascii="David" w:hAnsi="David" w:cs="David" w:hint="cs"/>
+                            <w:rFonts w:ascii="David" w:hAnsi="David" w:cs="David"/>
                             <w:color w:val="FF0000"/>
                             <w:rtl/>
                             <w:lang w:val="en-US"/>
@@ -4388,7 +5109,7 @@
                       <w:p>
                         <w:pPr>
                           <w:rPr>
-                            <w:rFonts w:ascii="David" w:hAnsi="David" w:cs="David" w:hint="cs"/>
+                            <w:rFonts w:ascii="David" w:hAnsi="David" w:cs="David"/>
                             <w:color w:val="FF0000"/>
                             <w:rtl/>
                             <w:lang w:val="en-US"/>
@@ -4419,7 +5140,7 @@
                       <w:p>
                         <w:pPr>
                           <w:rPr>
-                            <w:rFonts w:ascii="David" w:hAnsi="David" w:cs="David" w:hint="cs"/>
+                            <w:rFonts w:ascii="David" w:hAnsi="David" w:cs="David"/>
                             <w:color w:val="FF0000"/>
                             <w:rtl/>
                             <w:lang w:val="en-US"/>
@@ -4450,7 +5171,7 @@
                       <w:p>
                         <w:pPr>
                           <w:rPr>
-                            <w:rFonts w:ascii="David" w:hAnsi="David" w:cs="David" w:hint="cs"/>
+                            <w:rFonts w:ascii="David" w:hAnsi="David" w:cs="David"/>
                             <w:color w:val="FF0000"/>
                             <w:rtl/>
                             <w:lang w:val="en-US"/>
@@ -4481,7 +5202,7 @@
                       <w:p>
                         <w:pPr>
                           <w:rPr>
-                            <w:rFonts w:ascii="David" w:hAnsi="David" w:cs="David" w:hint="cs"/>
+                            <w:rFonts w:ascii="David" w:hAnsi="David" w:cs="David"/>
                             <w:color w:val="FF0000"/>
                             <w:rtl/>
                             <w:lang w:val="en-US"/>
@@ -4701,7 +5422,7 @@
         </w:rPr>
         <w:br/>
       </w:r>
-      <w:hyperlink r:id="rId13" w:history="1">
+      <w:hyperlink r:id="rId14" w:history="1">
         <w:r>
           <w:rPr>
             <w:rStyle w:val="Hyperlink"/>
@@ -4738,8 +5459,8 @@
           <w:lang w:val="en-US"/>
         </w:rPr>
       </w:pPr>
-      <w:bookmarkStart w:id="24" w:name="_inmlsy80qs5i" w:colFirst="0" w:colLast="0"/>
-      <w:bookmarkEnd w:id="24"/>
+      <w:bookmarkStart w:id="22" w:name="_inmlsy80qs5i" w:colFirst="0" w:colLast="0"/>
+      <w:bookmarkEnd w:id="22"/>
       <w:r>
         <w:rPr>
           <w:lang w:val="en-US"/>
@@ -4756,14 +5477,199 @@
         <w:rPr>
           <w:rFonts w:ascii="Times New Roman" w:eastAsia="Times New Roman" w:hAnsi="Times New Roman" w:cs="Times New Roman"/>
           <w:color w:val="000000"/>
+          <w:sz w:val="26"/>
+          <w:szCs w:val="26"/>
+          <w:lang w:val="en-US"/>
+        </w:rPr>
+      </w:pPr>
+      <w:r>
+        <w:rPr>
+          <w:noProof/>
+        </w:rPr>
+        <w:lastRenderedPageBreak/>
+        <w:drawing>
+          <wp:anchor distT="0" distB="0" distL="114300" distR="114300" simplePos="0" relativeHeight="251663360" behindDoc="0" locked="0" layoutInCell="1" allowOverlap="1" wp14:anchorId="7B63EE7B" wp14:editId="4F1DFB30">
+            <wp:simplePos x="0" y="0"/>
+            <wp:positionH relativeFrom="margin">
+              <wp:posOffset>4106545</wp:posOffset>
+            </wp:positionH>
+            <wp:positionV relativeFrom="paragraph">
+              <wp:posOffset>-349885</wp:posOffset>
+            </wp:positionV>
+            <wp:extent cx="1554480" cy="2507922"/>
+            <wp:effectExtent l="152400" t="152400" r="369570" b="368935"/>
+            <wp:wrapNone/>
+            <wp:docPr id="1891203105" name="תמונה 6"/>
+            <wp:cNvGraphicFramePr>
+              <a:graphicFrameLocks xmlns:a="http://schemas.openxmlformats.org/drawingml/2006/main" noChangeAspect="1"/>
+            </wp:cNvGraphicFramePr>
+            <a:graphic xmlns:a="http://schemas.openxmlformats.org/drawingml/2006/main">
+              <a:graphicData uri="http://schemas.openxmlformats.org/drawingml/2006/picture">
+                <pic:pic xmlns:pic="http://schemas.openxmlformats.org/drawingml/2006/picture">
+                  <pic:nvPicPr>
+                    <pic:cNvPr id="0" name="Picture 1"/>
+                    <pic:cNvPicPr>
+                      <a:picLocks noChangeAspect="1" noChangeArrowheads="1"/>
+                    </pic:cNvPicPr>
+                  </pic:nvPicPr>
+                  <pic:blipFill>
+                    <a:blip r:embed="rId15">
+                      <a:extLst>
+                        <a:ext uri="{28A0092B-C50C-407E-A947-70E740481C1C}">
+                          <a14:useLocalDpi xmlns:a14="http://schemas.microsoft.com/office/drawing/2010/main" val="0"/>
+                        </a:ext>
+                      </a:extLst>
+                    </a:blip>
+                    <a:srcRect/>
+                    <a:stretch>
+                      <a:fillRect/>
+                    </a:stretch>
+                  </pic:blipFill>
+                  <pic:spPr bwMode="auto">
+                    <a:xfrm>
+                      <a:off x="0" y="0"/>
+                      <a:ext cx="1554480" cy="2507922"/>
+                    </a:xfrm>
+                    <a:prstGeom prst="rect">
+                      <a:avLst/>
+                    </a:prstGeom>
+                    <a:ln>
+                      <a:noFill/>
+                    </a:ln>
+                    <a:effectLst>
+                      <a:outerShdw blurRad="292100" dist="139700" dir="2700000" algn="tl" rotWithShape="0">
+                        <a:srgbClr val="333333">
+                          <a:alpha val="65000"/>
+                        </a:srgbClr>
+                      </a:outerShdw>
+                    </a:effectLst>
+                  </pic:spPr>
+                </pic:pic>
+              </a:graphicData>
+            </a:graphic>
+            <wp14:sizeRelH relativeFrom="page">
+              <wp14:pctWidth>0</wp14:pctWidth>
+            </wp14:sizeRelH>
+            <wp14:sizeRelV relativeFrom="page">
+              <wp14:pctHeight>0</wp14:pctHeight>
+            </wp14:sizeRelV>
+          </wp:anchor>
+        </w:drawing>
+      </w:r>
+    </w:p>
+    <w:p>
+      <w:pPr>
+        <w:pStyle w:val="3"/>
+        <w:keepNext w:val="0"/>
+        <w:keepLines w:val="0"/>
+        <w:spacing w:before="240" w:after="240"/>
+        <w:rPr>
+          <w:rFonts w:ascii="Times New Roman" w:eastAsia="Times New Roman" w:hAnsi="Times New Roman" w:cs="Times New Roman"/>
+          <w:b/>
+          <w:color w:val="000000"/>
           <w:sz w:val="30"/>
           <w:szCs w:val="30"/>
           <w:lang w:val="en-US"/>
         </w:rPr>
       </w:pPr>
-      <w:bookmarkStart w:id="25" w:name="_msj86zhh997s" w:colFirst="0" w:colLast="0"/>
-      <w:bookmarkEnd w:id="25"/>
-      <w:r>
+      <w:r>
+        <w:rPr>
+          <w:rFonts w:ascii="Times New Roman" w:eastAsia="Times New Roman" w:hAnsi="Times New Roman" w:cs="Times New Roman"/>
+          <w:color w:val="000000"/>
+          <w:sz w:val="26"/>
+          <w:szCs w:val="26"/>
+          <w:lang w:val="en-US"/>
+        </w:rPr>
+        <w:t xml:space="preserve">The figure on the right illustrates how the </w:t>
+      </w:r>
+      <w:r>
+        <w:rPr>
+          <w:rFonts w:ascii="Times New Roman" w:eastAsia="Times New Roman" w:hAnsi="Times New Roman" w:cs="Times New Roman"/>
+          <w:color w:val="000000"/>
+          <w:sz w:val="26"/>
+          <w:szCs w:val="26"/>
+          <w:lang w:val="en-US"/>
+        </w:rPr>
+        <w:t>G</w:t>
+      </w:r>
+      <w:r>
+        <w:rPr>
+          <w:rFonts w:ascii="Times New Roman" w:eastAsia="Times New Roman" w:hAnsi="Times New Roman" w:cs="Times New Roman"/>
+          <w:color w:val="000000"/>
+          <w:sz w:val="26"/>
+          <w:szCs w:val="26"/>
+          <w:lang w:val="en-US"/>
+        </w:rPr>
+        <w:t>3</w:t>
+      </w:r>
+      <w:r>
+        <w:rPr>
+          <w:rFonts w:ascii="Times New Roman" w:eastAsia="Times New Roman" w:hAnsi="Times New Roman" w:cs="Times New Roman"/>
+          <w:color w:val="000000"/>
+          <w:sz w:val="26"/>
+          <w:szCs w:val="26"/>
+          <w:lang w:val="en-US"/>
+        </w:rPr>
+        <w:t xml:space="preserve"> glasses </w:t>
+      </w:r>
+      <w:r>
+        <w:rPr>
+          <w:rFonts w:ascii="Times New Roman" w:eastAsia="Times New Roman" w:hAnsi="Times New Roman" w:cs="Times New Roman"/>
+          <w:color w:val="000000"/>
+          <w:sz w:val="26"/>
+          <w:szCs w:val="26"/>
+          <w:lang w:val="en-US"/>
+        </w:rPr>
+        <w:br/>
+        <w:t>with the April tags</w:t>
+      </w:r>
+      <w:r>
+        <w:rPr>
+          <w:rFonts w:ascii="Times New Roman" w:eastAsia="Times New Roman" w:hAnsi="Times New Roman" w:cs="Times New Roman"/>
+          <w:color w:val="000000"/>
+          <w:sz w:val="26"/>
+          <w:szCs w:val="26"/>
+          <w:lang w:val="en-US"/>
+        </w:rPr>
+        <w:t xml:space="preserve"> appear from the perspective of the </w:t>
+      </w:r>
+      <w:r>
+        <w:rPr>
+          <w:rFonts w:ascii="Times New Roman" w:eastAsia="Times New Roman" w:hAnsi="Times New Roman" w:cs="Times New Roman"/>
+          <w:color w:val="000000"/>
+          <w:sz w:val="26"/>
+          <w:szCs w:val="26"/>
+          <w:lang w:val="en-US"/>
+        </w:rPr>
+        <w:br/>
+      </w:r>
+      <w:r>
+        <w:rPr>
+          <w:rFonts w:ascii="Times New Roman" w:eastAsia="Times New Roman" w:hAnsi="Times New Roman" w:cs="Times New Roman"/>
+          <w:color w:val="000000"/>
+          <w:sz w:val="26"/>
+          <w:szCs w:val="26"/>
+          <w:lang w:val="en-US"/>
+        </w:rPr>
+        <w:t xml:space="preserve">scene camera. </w:t>
+      </w:r>
+      <w:r>
+        <w:rPr>
+          <w:rFonts w:ascii="Times New Roman" w:eastAsia="Times New Roman" w:hAnsi="Times New Roman" w:cs="Times New Roman"/>
+          <w:color w:val="000000"/>
+          <w:sz w:val="26"/>
+          <w:szCs w:val="26"/>
+          <w:lang w:val="en-US"/>
+        </w:rPr>
+        <w:br/>
+      </w:r>
+    </w:p>
+    <w:p>
+      <w:pPr>
+        <w:pStyle w:val="3"/>
+        <w:keepNext w:val="0"/>
+        <w:keepLines w:val="0"/>
+        <w:spacing w:before="240" w:after="240"/>
         <w:rPr>
           <w:rFonts w:ascii="Times New Roman" w:eastAsia="Times New Roman" w:hAnsi="Times New Roman" w:cs="Times New Roman"/>
           <w:b/>
@@ -4772,10 +5678,14 @@
           <w:szCs w:val="30"/>
           <w:lang w:val="en-US"/>
         </w:rPr>
-        <w:lastRenderedPageBreak/>
-        <w:t xml:space="preserve">Fourth stage: </w:t>
-      </w:r>
-      <w:r>
+      </w:pPr>
+    </w:p>
+    <w:p>
+      <w:pPr>
+        <w:pStyle w:val="3"/>
+        <w:keepNext w:val="0"/>
+        <w:keepLines w:val="0"/>
+        <w:spacing w:before="240" w:after="240"/>
         <w:rPr>
           <w:rFonts w:ascii="Times New Roman" w:eastAsia="Times New Roman" w:hAnsi="Times New Roman" w:cs="Times New Roman"/>
           <w:b/>
@@ -4784,6 +5694,53 @@
           <w:szCs w:val="30"/>
           <w:lang w:val="en-US"/>
         </w:rPr>
+      </w:pPr>
+    </w:p>
+    <w:p>
+      <w:pPr>
+        <w:pStyle w:val="3"/>
+        <w:keepNext w:val="0"/>
+        <w:keepLines w:val="0"/>
+        <w:spacing w:before="240" w:after="240"/>
+        <w:rPr>
+          <w:rFonts w:ascii="Times New Roman" w:eastAsia="Times New Roman" w:hAnsi="Times New Roman" w:cs="Times New Roman"/>
+          <w:color w:val="000000"/>
+          <w:sz w:val="30"/>
+          <w:szCs w:val="30"/>
+          <w:lang w:val="en-US"/>
+        </w:rPr>
+      </w:pPr>
+      <w:r>
+        <w:rPr>
+          <w:rFonts w:ascii="Times New Roman" w:eastAsia="Times New Roman" w:hAnsi="Times New Roman" w:cs="Times New Roman"/>
+          <w:b/>
+          <w:color w:val="000000"/>
+          <w:sz w:val="30"/>
+          <w:szCs w:val="30"/>
+          <w:lang w:val="en-US"/>
+        </w:rPr>
+        <w:br/>
+      </w:r>
+      <w:r>
+        <w:rPr>
+          <w:rFonts w:ascii="Times New Roman" w:eastAsia="Times New Roman" w:hAnsi="Times New Roman" w:cs="Times New Roman"/>
+          <w:b/>
+          <w:color w:val="000000"/>
+          <w:sz w:val="30"/>
+          <w:szCs w:val="30"/>
+          <w:lang w:val="en-US"/>
+        </w:rPr>
+        <w:t xml:space="preserve">Fourth stage: </w:t>
+      </w:r>
+      <w:r>
+        <w:rPr>
+          <w:rFonts w:ascii="Times New Roman" w:eastAsia="Times New Roman" w:hAnsi="Times New Roman" w:cs="Times New Roman"/>
+          <w:b/>
+          <w:color w:val="000000"/>
+          <w:sz w:val="30"/>
+          <w:szCs w:val="30"/>
+          <w:lang w:val="en-US"/>
+        </w:rPr>
         <w:t>Gaze Vector Transformation</w:t>
       </w:r>
     </w:p>
@@ -4894,7 +5851,18 @@
           <w:szCs w:val="26"/>
           <w:lang w:val="en-US"/>
         </w:rPr>
-        <w:t>The task of performing these transformations falls to the Frame Post-Processor Module. This module is responsible for calculating the necessary transformation for each image based on the rotation values of the head position. Once the appropriate transformation is determined, it is applied to the corresponding gaze vector, effectively translating it into the Kinect’s frame of reference.</w:t>
+        <w:t xml:space="preserve">The task of performing these transformations falls to the Frame Post-Processor Module. This module is responsible for calculating the necessary transformation for each image based on the rotation values of the head position. Once the appropriate </w:t>
+      </w:r>
+      <w:r>
+        <w:rPr>
+          <w:rFonts w:ascii="Times New Roman" w:eastAsia="Times New Roman" w:hAnsi="Times New Roman" w:cs="Times New Roman"/>
+          <w:color w:val="000000"/>
+          <w:sz w:val="26"/>
+          <w:szCs w:val="26"/>
+          <w:lang w:val="en-US"/>
+        </w:rPr>
+        <w:lastRenderedPageBreak/>
+        <w:t>transformation is determined, it is applied to the corresponding gaze vector, effectively translating it into the Kinect’s frame of reference.</w:t>
       </w:r>
     </w:p>
     <w:p>
@@ -4917,31 +5885,6 @@
           <w:lang w:val="en-US"/>
         </w:rPr>
         <w:t>With the completion of this transformation process, the dataset is fully prepared and ready for its intended application. The final dataset, now consisting of images with accurately aligned gaze vectors in the Kinect's perspective, is suitable for use as training data for machine learning algorithms, such as Convolutional Neural Networks (CNNs).</w:t>
-      </w:r>
-    </w:p>
-    <w:p>
-      <w:pPr>
-        <w:rPr>
-          <w:rFonts w:ascii="Times New Roman" w:eastAsia="Times New Roman" w:hAnsi="Times New Roman" w:cs="Times New Roman"/>
-          <w:b/>
-          <w:color w:val="000000"/>
-          <w:sz w:val="50"/>
-          <w:szCs w:val="50"/>
-          <w:lang w:val="en-US"/>
-        </w:rPr>
-      </w:pPr>
-      <w:bookmarkStart w:id="26" w:name="_c2z6nleuwl2i" w:colFirst="0" w:colLast="0"/>
-      <w:bookmarkEnd w:id="26"/>
-      <w:r>
-        <w:rPr>
-          <w:rFonts w:ascii="Times New Roman" w:eastAsia="Times New Roman" w:hAnsi="Times New Roman" w:cs="Times New Roman"/>
-          <w:b/>
-          <w:color w:val="000000"/>
-          <w:sz w:val="50"/>
-          <w:szCs w:val="50"/>
-          <w:lang w:val="en-US"/>
-        </w:rPr>
-        <w:br w:type="page"/>
       </w:r>
     </w:p>
     <w:p>
@@ -4957,6 +5900,8 @@
           <w:lang w:val="en-US"/>
         </w:rPr>
       </w:pPr>
+      <w:bookmarkStart w:id="23" w:name="_9oogn01ng3nh" w:colFirst="0" w:colLast="0"/>
+      <w:bookmarkEnd w:id="23"/>
       <w:r>
         <w:rPr>
           <w:rFonts w:ascii="Times New Roman" w:eastAsia="Times New Roman" w:hAnsi="Times New Roman" w:cs="Times New Roman"/>
@@ -4966,7 +5911,6 @@
           <w:szCs w:val="50"/>
           <w:lang w:val="en-US"/>
         </w:rPr>
-        <w:lastRenderedPageBreak/>
         <w:t>Discussion</w:t>
       </w:r>
       <w:r>
@@ -5003,8 +5947,8 @@
           <w:lang w:val="en-US"/>
         </w:rPr>
       </w:pPr>
-      <w:bookmarkStart w:id="27" w:name="_pcsbpojgdjff" w:colFirst="0" w:colLast="0"/>
-      <w:bookmarkEnd w:id="27"/>
+      <w:bookmarkStart w:id="24" w:name="_pcsbpojgdjff" w:colFirst="0" w:colLast="0"/>
+      <w:bookmarkEnd w:id="24"/>
       <w:r>
         <w:rPr>
           <w:rFonts w:ascii="Times New Roman" w:eastAsia="Times New Roman" w:hAnsi="Times New Roman" w:cs="Times New Roman"/>
@@ -5072,8 +6016,8 @@
           <w:lang w:val="en-US"/>
         </w:rPr>
       </w:pPr>
-      <w:bookmarkStart w:id="28" w:name="_b0306s825ydf" w:colFirst="0" w:colLast="0"/>
-      <w:bookmarkEnd w:id="28"/>
+      <w:bookmarkStart w:id="25" w:name="_b0306s825ydf" w:colFirst="0" w:colLast="0"/>
+      <w:bookmarkEnd w:id="25"/>
       <w:r>
         <w:rPr>
           <w:rFonts w:ascii="Times New Roman" w:eastAsia="Times New Roman" w:hAnsi="Times New Roman" w:cs="Times New Roman"/>
@@ -5143,6 +6087,25 @@
           <w:szCs w:val="26"/>
           <w:lang w:val="en-US"/>
         </w:rPr>
+        <w:br/>
+      </w:r>
+      <w:r>
+        <w:rPr>
+          <w:rFonts w:ascii="Times New Roman" w:eastAsia="Times New Roman" w:hAnsi="Times New Roman" w:cs="Times New Roman"/>
+          <w:sz w:val="26"/>
+          <w:szCs w:val="26"/>
+          <w:lang w:val="en-US"/>
+        </w:rPr>
+        <w:br/>
+      </w:r>
+      <w:r>
+        <w:rPr>
+          <w:rFonts w:ascii="Times New Roman" w:eastAsia="Times New Roman" w:hAnsi="Times New Roman" w:cs="Times New Roman"/>
+          <w:sz w:val="26"/>
+          <w:szCs w:val="26"/>
+          <w:lang w:val="en-US"/>
+        </w:rPr>
+        <w:lastRenderedPageBreak/>
         <w:t xml:space="preserve">However, this approach is not without its drawbacks. The </w:t>
       </w:r>
       <w:proofErr w:type="spellStart"/>
@@ -5280,7 +6243,6 @@
           <w:szCs w:val="26"/>
           <w:lang w:val="en-US"/>
         </w:rPr>
-        <w:lastRenderedPageBreak/>
         <w:t>Using the Built-in IMU:</w:t>
       </w:r>
       <w:r>
@@ -5605,8 +6567,8 @@
           <w:lang w:val="en-US"/>
         </w:rPr>
       </w:pPr>
-      <w:bookmarkStart w:id="29" w:name="_3rw7iu708b8x" w:colFirst="0" w:colLast="0"/>
-      <w:bookmarkEnd w:id="29"/>
+      <w:bookmarkStart w:id="26" w:name="_3rw7iu708b8x" w:colFirst="0" w:colLast="0"/>
+      <w:bookmarkEnd w:id="26"/>
       <w:r>
         <w:rPr>
           <w:rFonts w:ascii="Times New Roman" w:eastAsia="Times New Roman" w:hAnsi="Times New Roman" w:cs="Times New Roman"/>
@@ -5763,8 +6725,8 @@
           <w:lang w:val="en-US"/>
         </w:rPr>
       </w:pPr>
-      <w:bookmarkStart w:id="30" w:name="_2numf611ogjt" w:colFirst="0" w:colLast="0"/>
-      <w:bookmarkEnd w:id="30"/>
+      <w:bookmarkStart w:id="27" w:name="_2numf611ogjt" w:colFirst="0" w:colLast="0"/>
+      <w:bookmarkEnd w:id="27"/>
     </w:p>
     <w:p>
       <w:pPr>
@@ -5829,8 +6791,8 @@
           <w:lang w:val="en-US"/>
         </w:rPr>
       </w:pPr>
-      <w:bookmarkStart w:id="31" w:name="_8sil598hevfw" w:colFirst="0" w:colLast="0"/>
-      <w:bookmarkEnd w:id="31"/>
+      <w:bookmarkStart w:id="28" w:name="_8sil598hevfw" w:colFirst="0" w:colLast="0"/>
+      <w:bookmarkEnd w:id="28"/>
       <w:r>
         <w:rPr>
           <w:lang w:val="en-US"/>
@@ -5853,8 +6815,8 @@
           <w:lang w:val="en-US"/>
         </w:rPr>
       </w:pPr>
-      <w:bookmarkStart w:id="32" w:name="_jvzp341uhm9d" w:colFirst="0" w:colLast="0"/>
-      <w:bookmarkEnd w:id="32"/>
+      <w:bookmarkStart w:id="29" w:name="_jvzp341uhm9d" w:colFirst="0" w:colLast="0"/>
+      <w:bookmarkEnd w:id="29"/>
       <w:r>
         <w:rPr>
           <w:rFonts w:ascii="Times New Roman" w:eastAsia="Times New Roman" w:hAnsi="Times New Roman" w:cs="Times New Roman"/>
@@ -6016,8 +6978,8 @@
         </w:rPr>
         <w:t>, contributing to advancements in gaze detection research</w:t>
       </w:r>
-      <w:bookmarkStart w:id="33" w:name="_lw7thohwn6ck" w:colFirst="0" w:colLast="0"/>
-      <w:bookmarkEnd w:id="33"/>
+      <w:bookmarkStart w:id="30" w:name="_lw7thohwn6ck" w:colFirst="0" w:colLast="0"/>
+      <w:bookmarkEnd w:id="30"/>
       <w:r>
         <w:rPr>
           <w:rFonts w:asciiTheme="majorBidi" w:hAnsiTheme="majorBidi" w:cstheme="majorBidi"/>
@@ -6109,7 +7071,7 @@
         </w:rPr>
         <w:br/>
       </w:r>
-      <w:hyperlink r:id="rId14" w:history="1">
+      <w:hyperlink r:id="rId16" w:history="1">
         <w:r>
           <w:rPr>
             <w:rStyle w:val="Hyperlink"/>
@@ -6146,7 +7108,7 @@
         </w:rPr>
         <w:br/>
       </w:r>
-      <w:hyperlink r:id="rId15" w:history="1">
+      <w:hyperlink r:id="rId17" w:history="1">
         <w:r>
           <w:rPr>
             <w:rStyle w:val="Hyperlink"/>
@@ -6163,7 +7125,7 @@
         </w:rPr>
         <w:br/>
       </w:r>
-      <w:hyperlink r:id="rId16" w:history="1">
+      <w:hyperlink r:id="rId18" w:history="1">
         <w:r>
           <w:rPr>
             <w:rStyle w:val="Hyperlink"/>
@@ -6180,7 +7142,7 @@
         </w:rPr>
         <w:br/>
       </w:r>
-      <w:hyperlink r:id="rId17" w:history="1">
+      <w:hyperlink r:id="rId19" w:history="1">
         <w:r>
           <w:rPr>
             <w:rStyle w:val="Hyperlink"/>
@@ -6233,7 +7195,7 @@
         </w:rPr>
         <w:br/>
       </w:r>
-      <w:hyperlink r:id="rId18" w:history="1">
+      <w:hyperlink r:id="rId20" w:history="1">
         <w:r>
           <w:rPr>
             <w:rStyle w:val="Hyperlink"/>
@@ -6270,7 +7232,7 @@
         </w:rPr>
         <w:br/>
       </w:r>
-      <w:hyperlink r:id="rId19" w:history="1">
+      <w:hyperlink r:id="rId21" w:history="1">
         <w:r>
           <w:rPr>
             <w:rStyle w:val="Hyperlink"/>
@@ -6314,7 +7276,7 @@
         </w:rPr>
         <w:br/>
       </w:r>
-      <w:hyperlink r:id="rId20" w:history="1">
+      <w:hyperlink r:id="rId22" w:history="1">
         <w:r>
           <w:rPr>
             <w:rStyle w:val="Hyperlink"/>
@@ -6408,7 +7370,7 @@
         </w:rPr>
         <w:br/>
       </w:r>
-      <w:hyperlink r:id="rId21" w:history="1">
+      <w:hyperlink r:id="rId23" w:history="1">
         <w:r>
           <w:rPr>
             <w:rStyle w:val="Hyperlink"/>
@@ -6431,6 +7393,7 @@
           <w:lang w:val="en-US"/>
         </w:rPr>
       </w:pPr>
+      <w:bookmarkStart w:id="31" w:name="_Hlk176606968"/>
       <w:r>
         <w:rPr>
           <w:rFonts w:ascii="Times New Roman" w:eastAsia="Times New Roman" w:hAnsi="Times New Roman" w:cs="Times New Roman"/>
@@ -6512,7 +7475,7 @@
         </w:rPr>
         <w:br/>
       </w:r>
-      <w:hyperlink r:id="rId22" w:history="1">
+      <w:hyperlink r:id="rId24" w:history="1">
         <w:r>
           <w:rPr>
             <w:rStyle w:val="Hyperlink"/>
@@ -6523,6 +7486,7 @@
         </w:r>
       </w:hyperlink>
     </w:p>
+    <w:bookmarkEnd w:id="31"/>
     <w:p>
       <w:pPr>
         <w:pStyle w:val="a5"/>
@@ -6630,7 +7594,7 @@
         </w:rPr>
         <w:br/>
       </w:r>
-      <w:hyperlink r:id="rId23" w:history="1">
+      <w:hyperlink r:id="rId25" w:history="1">
         <w:r>
           <w:rPr>
             <w:rStyle w:val="Hyperlink"/>
@@ -6656,8 +7620,8 @@
       </w:r>
     </w:p>
     <w:sectPr>
-      <w:headerReference w:type="default" r:id="rId24"/>
-      <w:footerReference w:type="default" r:id="rId25"/>
+      <w:headerReference w:type="default" r:id="rId26"/>
+      <w:footerReference w:type="default" r:id="rId27"/>
       <w:pgSz w:w="11909" w:h="16834"/>
       <w:pgMar w:top="1440" w:right="1440" w:bottom="1440" w:left="1440" w:header="720" w:footer="720" w:gutter="0"/>
       <w:pgNumType w:start="1"/>
@@ -8004,6 +8968,95 @@
     </w:lvl>
   </w:abstractNum>
   <w:abstractNum w:abstractNumId="11" w15:restartNumberingAfterBreak="0">
+    <w:nsid w:val="6DEE1E47"/>
+    <w:multiLevelType w:val="hybridMultilevel"/>
+    <w:tmpl w:val="A3381782"/>
+    <w:lvl w:ilvl="0" w:tplc="0409000F">
+      <w:start w:val="1"/>
+      <w:numFmt w:val="decimal"/>
+      <w:lvlText w:val="%1."/>
+      <w:lvlJc w:val="left"/>
+      <w:pPr>
+        <w:ind w:left="720" w:hanging="360"/>
+      </w:pPr>
+      <w:rPr>
+        <w:rFonts w:hint="default"/>
+      </w:rPr>
+    </w:lvl>
+    <w:lvl w:ilvl="1" w:tplc="04090019" w:tentative="1">
+      <w:start w:val="1"/>
+      <w:numFmt w:val="lowerLetter"/>
+      <w:lvlText w:val="%2."/>
+      <w:lvlJc w:val="left"/>
+      <w:pPr>
+        <w:ind w:left="1440" w:hanging="360"/>
+      </w:pPr>
+    </w:lvl>
+    <w:lvl w:ilvl="2" w:tplc="0409001B" w:tentative="1">
+      <w:start w:val="1"/>
+      <w:numFmt w:val="lowerRoman"/>
+      <w:lvlText w:val="%3."/>
+      <w:lvlJc w:val="right"/>
+      <w:pPr>
+        <w:ind w:left="2160" w:hanging="180"/>
+      </w:pPr>
+    </w:lvl>
+    <w:lvl w:ilvl="3" w:tplc="0409000F" w:tentative="1">
+      <w:start w:val="1"/>
+      <w:numFmt w:val="decimal"/>
+      <w:lvlText w:val="%4."/>
+      <w:lvlJc w:val="left"/>
+      <w:pPr>
+        <w:ind w:left="2880" w:hanging="360"/>
+      </w:pPr>
+    </w:lvl>
+    <w:lvl w:ilvl="4" w:tplc="04090019" w:tentative="1">
+      <w:start w:val="1"/>
+      <w:numFmt w:val="lowerLetter"/>
+      <w:lvlText w:val="%5."/>
+      <w:lvlJc w:val="left"/>
+      <w:pPr>
+        <w:ind w:left="3600" w:hanging="360"/>
+      </w:pPr>
+    </w:lvl>
+    <w:lvl w:ilvl="5" w:tplc="0409001B" w:tentative="1">
+      <w:start w:val="1"/>
+      <w:numFmt w:val="lowerRoman"/>
+      <w:lvlText w:val="%6."/>
+      <w:lvlJc w:val="right"/>
+      <w:pPr>
+        <w:ind w:left="4320" w:hanging="180"/>
+      </w:pPr>
+    </w:lvl>
+    <w:lvl w:ilvl="6" w:tplc="0409000F" w:tentative="1">
+      <w:start w:val="1"/>
+      <w:numFmt w:val="decimal"/>
+      <w:lvlText w:val="%7."/>
+      <w:lvlJc w:val="left"/>
+      <w:pPr>
+        <w:ind w:left="5040" w:hanging="360"/>
+      </w:pPr>
+    </w:lvl>
+    <w:lvl w:ilvl="7" w:tplc="04090019" w:tentative="1">
+      <w:start w:val="1"/>
+      <w:numFmt w:val="lowerLetter"/>
+      <w:lvlText w:val="%8."/>
+      <w:lvlJc w:val="left"/>
+      <w:pPr>
+        <w:ind w:left="5760" w:hanging="360"/>
+      </w:pPr>
+    </w:lvl>
+    <w:lvl w:ilvl="8" w:tplc="0409001B" w:tentative="1">
+      <w:start w:val="1"/>
+      <w:numFmt w:val="lowerRoman"/>
+      <w:lvlText w:val="%9."/>
+      <w:lvlJc w:val="right"/>
+      <w:pPr>
+        <w:ind w:left="6480" w:hanging="180"/>
+      </w:pPr>
+    </w:lvl>
+  </w:abstractNum>
+  <w:abstractNum w:abstractNumId="12" w15:restartNumberingAfterBreak="0">
     <w:nsid w:val="7F790C32"/>
     <w:multiLevelType w:val="multilevel"/>
     <w:tmpl w:val="28BC0762"/>
@@ -8126,7 +9179,7 @@
     <w:abstractNumId w:val="9"/>
   </w:num>
   <w:num w:numId="4" w16cid:durableId="783764914">
-    <w:abstractNumId w:val="11"/>
+    <w:abstractNumId w:val="12"/>
   </w:num>
   <w:num w:numId="5" w16cid:durableId="2025667555">
     <w:abstractNumId w:val="7"/>
@@ -8151,6 +9204,9 @@
   </w:num>
   <w:num w:numId="12" w16cid:durableId="67769305">
     <w:abstractNumId w:val="2"/>
+  </w:num>
+  <w:num w:numId="13" w16cid:durableId="397560391">
+    <w:abstractNumId w:val="11"/>
   </w:num>
 </w:numbering>
 </file>
@@ -8614,6 +9670,7 @@
     <w:name w:val="heading 4"/>
     <w:basedOn w:val="a"/>
     <w:next w:val="a"/>
+    <w:link w:val="40"/>
     <w:uiPriority w:val="9"/>
     <w:unhideWhenUsed/>
     <w:qFormat/>
@@ -8792,6 +9849,18 @@
       <w:color w:val="434343"/>
       <w:sz w:val="28"/>
       <w:szCs w:val="28"/>
+    </w:rPr>
+  </w:style>
+  <w:style w:type="character" w:customStyle="1" w:styleId="40">
+    <w:name w:val="כותרת 4 תו"/>
+    <w:basedOn w:val="a0"/>
+    <w:link w:val="4"/>
+    <w:uiPriority w:val="9"/>
+    <w:rsid w:val="007C646C"/>
+    <w:rPr>
+      <w:color w:val="666666"/>
+      <w:sz w:val="24"/>
+      <w:szCs w:val="24"/>
     </w:rPr>
   </w:style>
 </w:styles>

</xml_diff>